<commit_message>
course conda essentials, chapter 2
</commit_message>
<xml_diff>
--- a/Conda Essentials.docx
+++ b/Conda Essentials.docx
@@ -2,6 +2,1655 @@
 <file path=word/document.xml><?xml version="1.0" encoding="utf-8"?>
 <w:document xmlns:wpc="http://schemas.microsoft.com/office/word/2010/wordprocessingCanvas" xmlns:cx="http://schemas.microsoft.com/office/drawing/2014/chartex" xmlns:cx1="http://schemas.microsoft.com/office/drawing/2015/9/8/chartex" xmlns:mc="http://schemas.openxmlformats.org/markup-compatibility/2006" xmlns:o="urn:schemas-microsoft-com:office:office" xmlns:r="http://schemas.openxmlformats.org/officeDocument/2006/relationships" xmlns:m="http://schemas.openxmlformats.org/officeDocument/2006/math" xmlns:v="urn:schemas-microsoft-com:vml" xmlns:wp14="http://schemas.microsoft.com/office/word/2010/wordprocessingDrawing" xmlns:wp="http://schemas.openxmlformats.org/drawingml/2006/wordprocessingDrawing" xmlns:w10="urn:schemas-microsoft-com:office:word" xmlns:w="http://schemas.openxmlformats.org/wordprocessingml/2006/main" xmlns:w14="http://schemas.microsoft.com/office/word/2010/wordml" xmlns:w15="http://schemas.microsoft.com/office/word/2012/wordml" xmlns:w16se="http://schemas.microsoft.com/office/word/2015/wordml/symex" xmlns:wpg="http://schemas.microsoft.com/office/word/2010/wordprocessingGroup" xmlns:wpi="http://schemas.microsoft.com/office/word/2010/wordprocessingInk" xmlns:wne="http://schemas.microsoft.com/office/word/2006/wordml" xmlns:wps="http://schemas.microsoft.com/office/word/2010/wordprocessingShape" mc:Ignorable="w14 w15 w16se wp14">
   <w:body>
+    <w:sdt>
+      <w:sdtPr>
+        <w:id w:val="-640190194"/>
+        <w:docPartObj>
+          <w:docPartGallery w:val="Table of Contents"/>
+          <w:docPartUnique/>
+        </w:docPartObj>
+      </w:sdtPr>
+      <w:sdtEndPr>
+        <w:rPr>
+          <w:rFonts w:eastAsiaTheme="minorHAnsi"/>
+          <w:noProof/>
+          <w:color w:val="auto"/>
+          <w:sz w:val="22"/>
+          <w:szCs w:val="22"/>
+          <w:lang w:bidi="ar-SA"/>
+        </w:rPr>
+      </w:sdtEndPr>
+      <w:sdtContent>
+        <w:p>
+          <w:pPr>
+            <w:pStyle w:val="TOCHeading"/>
+          </w:pPr>
+          <w:r>
+            <w:t>Contents</w:t>
+          </w:r>
+        </w:p>
+        <w:p>
+          <w:pPr>
+            <w:pStyle w:val="TOC3"/>
+            <w:rPr>
+              <w:rFonts w:asciiTheme="minorHAnsi" w:eastAsiaTheme="minorEastAsia" w:hAnsiTheme="minorHAnsi" w:cstheme="minorBidi"/>
+              <w:lang w:eastAsia="de-DE"/>
+            </w:rPr>
+          </w:pPr>
+          <w:r>
+            <w:rPr>
+              <w:b/>
+              <w:bCs/>
+            </w:rPr>
+            <w:fldChar w:fldCharType="begin"/>
+          </w:r>
+          <w:r>
+            <w:rPr>
+              <w:b/>
+              <w:bCs/>
+            </w:rPr>
+            <w:instrText xml:space="preserve"> TOC \o "1-3" \h \z \u </w:instrText>
+          </w:r>
+          <w:r>
+            <w:rPr>
+              <w:b/>
+              <w:bCs/>
+            </w:rPr>
+            <w:fldChar w:fldCharType="separate"/>
+          </w:r>
+          <w:hyperlink w:anchor="_Toc531170060" w:history="1">
+            <w:r>
+              <w:rPr>
+                <w:rStyle w:val="Hyperlink"/>
+                <w:rFonts w:ascii="Times New Roman" w:eastAsia="Times New Roman" w:hAnsi="Times New Roman" w:cs="Times New Roman"/>
+                <w:b/>
+                <w:bCs/>
+                <w:lang w:eastAsia="de-DE"/>
+              </w:rPr>
+              <w:t>Conda Essentials</w:t>
+            </w:r>
+            <w:r>
+              <w:rPr>
+                <w:webHidden/>
+              </w:rPr>
+              <w:tab/>
+            </w:r>
+            <w:r>
+              <w:rPr>
+                <w:webHidden/>
+              </w:rPr>
+              <w:fldChar w:fldCharType="begin"/>
+            </w:r>
+            <w:r>
+              <w:rPr>
+                <w:webHidden/>
+              </w:rPr>
+              <w:instrText xml:space="preserve"> PAGEREF _Toc531170060 \h </w:instrText>
+            </w:r>
+            <w:r>
+              <w:rPr>
+                <w:webHidden/>
+              </w:rPr>
+            </w:r>
+            <w:r>
+              <w:rPr>
+                <w:webHidden/>
+              </w:rPr>
+              <w:fldChar w:fldCharType="separate"/>
+            </w:r>
+            <w:r>
+              <w:rPr>
+                <w:webHidden/>
+              </w:rPr>
+              <w:t>1</w:t>
+            </w:r>
+            <w:r>
+              <w:rPr>
+                <w:webHidden/>
+              </w:rPr>
+              <w:fldChar w:fldCharType="end"/>
+            </w:r>
+          </w:hyperlink>
+        </w:p>
+        <w:p>
+          <w:pPr>
+            <w:pStyle w:val="TOC1"/>
+            <w:rPr>
+              <w:rFonts w:asciiTheme="minorHAnsi" w:eastAsiaTheme="minorEastAsia" w:hAnsiTheme="minorHAnsi" w:cstheme="minorBidi"/>
+              <w:b w:val="0"/>
+              <w:lang w:eastAsia="de-DE"/>
+            </w:rPr>
+          </w:pPr>
+          <w:hyperlink w:anchor="_Toc531170061" w:history="1">
+            <w:r>
+              <w:rPr>
+                <w:rStyle w:val="Hyperlink"/>
+                <w:rFonts w:ascii="Times New Roman" w:hAnsi="Times New Roman" w:cs="Times New Roman"/>
+              </w:rPr>
+              <w:t>2.</w:t>
+            </w:r>
+            <w:r>
+              <w:rPr>
+                <w:rFonts w:asciiTheme="minorHAnsi" w:eastAsiaTheme="minorEastAsia" w:hAnsiTheme="minorHAnsi" w:cstheme="minorBidi"/>
+                <w:b w:val="0"/>
+                <w:lang w:eastAsia="de-DE"/>
+              </w:rPr>
+              <w:tab/>
+            </w:r>
+            <w:r>
+              <w:rPr>
+                <w:rStyle w:val="Hyperlink"/>
+              </w:rPr>
+              <w:t>Installing Packages</w:t>
+            </w:r>
+            <w:r>
+              <w:rPr>
+                <w:webHidden/>
+              </w:rPr>
+              <w:tab/>
+            </w:r>
+            <w:r>
+              <w:rPr>
+                <w:webHidden/>
+              </w:rPr>
+              <w:fldChar w:fldCharType="begin"/>
+            </w:r>
+            <w:r>
+              <w:rPr>
+                <w:webHidden/>
+              </w:rPr>
+              <w:instrText xml:space="preserve"> PAGEREF _Toc531170061 \h </w:instrText>
+            </w:r>
+            <w:r>
+              <w:rPr>
+                <w:webHidden/>
+              </w:rPr>
+            </w:r>
+            <w:r>
+              <w:rPr>
+                <w:webHidden/>
+              </w:rPr>
+              <w:fldChar w:fldCharType="separate"/>
+            </w:r>
+            <w:r>
+              <w:rPr>
+                <w:webHidden/>
+              </w:rPr>
+              <w:t>1</w:t>
+            </w:r>
+            <w:r>
+              <w:rPr>
+                <w:webHidden/>
+              </w:rPr>
+              <w:fldChar w:fldCharType="end"/>
+            </w:r>
+          </w:hyperlink>
+        </w:p>
+        <w:p>
+          <w:pPr>
+            <w:pStyle w:val="TOC2"/>
+            <w:rPr>
+              <w:rFonts w:asciiTheme="minorHAnsi" w:eastAsiaTheme="minorEastAsia" w:hAnsiTheme="minorHAnsi" w:cstheme="minorBidi"/>
+              <w:lang w:eastAsia="de-DE"/>
+            </w:rPr>
+          </w:pPr>
+          <w:hyperlink w:anchor="_Toc531170062" w:history="1">
+            <w:r>
+              <w:rPr>
+                <w:rStyle w:val="Hyperlink"/>
+                <w:rFonts w:eastAsia="Times New Roman"/>
+                <w:lang w:val="en-US" w:eastAsia="de-DE"/>
+              </w:rPr>
+              <w:t>2.1</w:t>
+            </w:r>
+            <w:r>
+              <w:rPr>
+                <w:rFonts w:asciiTheme="minorHAnsi" w:eastAsiaTheme="minorEastAsia" w:hAnsiTheme="minorHAnsi" w:cstheme="minorBidi"/>
+                <w:lang w:eastAsia="de-DE"/>
+              </w:rPr>
+              <w:tab/>
+            </w:r>
+            <w:r>
+              <w:rPr>
+                <w:rStyle w:val="Hyperlink"/>
+                <w:rFonts w:eastAsia="Times New Roman"/>
+                <w:lang w:val="en-US" w:eastAsia="de-DE"/>
+              </w:rPr>
+              <w:t>What are packages and why are they needed?</w:t>
+            </w:r>
+            <w:r>
+              <w:rPr>
+                <w:webHidden/>
+              </w:rPr>
+              <w:tab/>
+            </w:r>
+            <w:r>
+              <w:rPr>
+                <w:webHidden/>
+              </w:rPr>
+              <w:fldChar w:fldCharType="begin"/>
+            </w:r>
+            <w:r>
+              <w:rPr>
+                <w:webHidden/>
+              </w:rPr>
+              <w:instrText xml:space="preserve"> PAGEREF _Toc531170062 \h </w:instrText>
+            </w:r>
+            <w:r>
+              <w:rPr>
+                <w:webHidden/>
+              </w:rPr>
+            </w:r>
+            <w:r>
+              <w:rPr>
+                <w:webHidden/>
+              </w:rPr>
+              <w:fldChar w:fldCharType="separate"/>
+            </w:r>
+            <w:r>
+              <w:rPr>
+                <w:webHidden/>
+              </w:rPr>
+              <w:t>1</w:t>
+            </w:r>
+            <w:r>
+              <w:rPr>
+                <w:webHidden/>
+              </w:rPr>
+              <w:fldChar w:fldCharType="end"/>
+            </w:r>
+          </w:hyperlink>
+        </w:p>
+        <w:p>
+          <w:pPr>
+            <w:pStyle w:val="TOC2"/>
+            <w:rPr>
+              <w:rFonts w:asciiTheme="minorHAnsi" w:eastAsiaTheme="minorEastAsia" w:hAnsiTheme="minorHAnsi" w:cstheme="minorBidi"/>
+              <w:lang w:eastAsia="de-DE"/>
+            </w:rPr>
+          </w:pPr>
+          <w:hyperlink w:anchor="_Toc531170063" w:history="1">
+            <w:r>
+              <w:rPr>
+                <w:rStyle w:val="Hyperlink"/>
+                <w:rFonts w:eastAsia="Times New Roman"/>
+                <w:lang w:val="en-US" w:eastAsia="de-DE"/>
+              </w:rPr>
+              <w:t>2.2</w:t>
+            </w:r>
+            <w:r>
+              <w:rPr>
+                <w:rFonts w:asciiTheme="minorHAnsi" w:eastAsiaTheme="minorEastAsia" w:hAnsiTheme="minorHAnsi" w:cstheme="minorBidi"/>
+                <w:lang w:eastAsia="de-DE"/>
+              </w:rPr>
+              <w:tab/>
+            </w:r>
+            <w:r>
+              <w:rPr>
+                <w:rStyle w:val="Hyperlink"/>
+                <w:rFonts w:eastAsia="Times New Roman"/>
+                <w:lang w:val="en-US" w:eastAsia="de-DE"/>
+              </w:rPr>
+              <w:t>What version of conda do I have?</w:t>
+            </w:r>
+            <w:r>
+              <w:rPr>
+                <w:webHidden/>
+              </w:rPr>
+              <w:tab/>
+            </w:r>
+            <w:r>
+              <w:rPr>
+                <w:webHidden/>
+              </w:rPr>
+              <w:fldChar w:fldCharType="begin"/>
+            </w:r>
+            <w:r>
+              <w:rPr>
+                <w:webHidden/>
+              </w:rPr>
+              <w:instrText xml:space="preserve"> PAGEREF _Toc531170063 \h </w:instrText>
+            </w:r>
+            <w:r>
+              <w:rPr>
+                <w:webHidden/>
+              </w:rPr>
+            </w:r>
+            <w:r>
+              <w:rPr>
+                <w:webHidden/>
+              </w:rPr>
+              <w:fldChar w:fldCharType="separate"/>
+            </w:r>
+            <w:r>
+              <w:rPr>
+                <w:webHidden/>
+              </w:rPr>
+              <w:t>2</w:t>
+            </w:r>
+            <w:r>
+              <w:rPr>
+                <w:webHidden/>
+              </w:rPr>
+              <w:fldChar w:fldCharType="end"/>
+            </w:r>
+          </w:hyperlink>
+        </w:p>
+        <w:p>
+          <w:pPr>
+            <w:pStyle w:val="TOC2"/>
+            <w:rPr>
+              <w:rFonts w:asciiTheme="minorHAnsi" w:eastAsiaTheme="minorEastAsia" w:hAnsiTheme="minorHAnsi" w:cstheme="minorBidi"/>
+              <w:lang w:eastAsia="de-DE"/>
+            </w:rPr>
+          </w:pPr>
+          <w:hyperlink w:anchor="_Toc531170064" w:history="1">
+            <w:r>
+              <w:rPr>
+                <w:rStyle w:val="Hyperlink"/>
+                <w:rFonts w:eastAsia="Times New Roman"/>
+                <w:lang w:val="en-US" w:eastAsia="de-DE"/>
+              </w:rPr>
+              <w:t>2.3</w:t>
+            </w:r>
+            <w:r>
+              <w:rPr>
+                <w:rFonts w:asciiTheme="minorHAnsi" w:eastAsiaTheme="minorEastAsia" w:hAnsiTheme="minorHAnsi" w:cstheme="minorBidi"/>
+                <w:lang w:eastAsia="de-DE"/>
+              </w:rPr>
+              <w:tab/>
+            </w:r>
+            <w:r>
+              <w:rPr>
+                <w:rStyle w:val="Hyperlink"/>
+                <w:rFonts w:eastAsia="Times New Roman"/>
+                <w:lang w:val="en-US" w:eastAsia="de-DE"/>
+              </w:rPr>
+              <w:t>Install a conda package (I)</w:t>
+            </w:r>
+            <w:r>
+              <w:rPr>
+                <w:webHidden/>
+              </w:rPr>
+              <w:tab/>
+            </w:r>
+            <w:r>
+              <w:rPr>
+                <w:webHidden/>
+              </w:rPr>
+              <w:fldChar w:fldCharType="begin"/>
+            </w:r>
+            <w:r>
+              <w:rPr>
+                <w:webHidden/>
+              </w:rPr>
+              <w:instrText xml:space="preserve"> PAGEREF _Toc531170064 \h </w:instrText>
+            </w:r>
+            <w:r>
+              <w:rPr>
+                <w:webHidden/>
+              </w:rPr>
+            </w:r>
+            <w:r>
+              <w:rPr>
+                <w:webHidden/>
+              </w:rPr>
+              <w:fldChar w:fldCharType="separate"/>
+            </w:r>
+            <w:r>
+              <w:rPr>
+                <w:webHidden/>
+              </w:rPr>
+              <w:t>3</w:t>
+            </w:r>
+            <w:r>
+              <w:rPr>
+                <w:webHidden/>
+              </w:rPr>
+              <w:fldChar w:fldCharType="end"/>
+            </w:r>
+          </w:hyperlink>
+        </w:p>
+        <w:p>
+          <w:pPr>
+            <w:pStyle w:val="TOC2"/>
+            <w:rPr>
+              <w:rFonts w:asciiTheme="minorHAnsi" w:eastAsiaTheme="minorEastAsia" w:hAnsiTheme="minorHAnsi" w:cstheme="minorBidi"/>
+              <w:lang w:eastAsia="de-DE"/>
+            </w:rPr>
+          </w:pPr>
+          <w:hyperlink w:anchor="_Toc531170065" w:history="1">
+            <w:r>
+              <w:rPr>
+                <w:rStyle w:val="Hyperlink"/>
+                <w:rFonts w:eastAsia="Times New Roman"/>
+                <w:lang w:val="en-US" w:eastAsia="de-DE"/>
+              </w:rPr>
+              <w:t>2.4</w:t>
+            </w:r>
+            <w:r>
+              <w:rPr>
+                <w:rFonts w:asciiTheme="minorHAnsi" w:eastAsiaTheme="minorEastAsia" w:hAnsiTheme="minorHAnsi" w:cstheme="minorBidi"/>
+                <w:lang w:eastAsia="de-DE"/>
+              </w:rPr>
+              <w:tab/>
+            </w:r>
+            <w:r>
+              <w:rPr>
+                <w:rStyle w:val="Hyperlink"/>
+                <w:rFonts w:eastAsia="Times New Roman"/>
+                <w:lang w:val="en-US" w:eastAsia="de-DE"/>
+              </w:rPr>
+              <w:t>Install a conda package (II)</w:t>
+            </w:r>
+            <w:r>
+              <w:rPr>
+                <w:webHidden/>
+              </w:rPr>
+              <w:tab/>
+            </w:r>
+            <w:r>
+              <w:rPr>
+                <w:webHidden/>
+              </w:rPr>
+              <w:fldChar w:fldCharType="begin"/>
+            </w:r>
+            <w:r>
+              <w:rPr>
+                <w:webHidden/>
+              </w:rPr>
+              <w:instrText xml:space="preserve"> PAGEREF _Toc531170065 \h </w:instrText>
+            </w:r>
+            <w:r>
+              <w:rPr>
+                <w:webHidden/>
+              </w:rPr>
+            </w:r>
+            <w:r>
+              <w:rPr>
+                <w:webHidden/>
+              </w:rPr>
+              <w:fldChar w:fldCharType="separate"/>
+            </w:r>
+            <w:r>
+              <w:rPr>
+                <w:webHidden/>
+              </w:rPr>
+              <w:t>4</w:t>
+            </w:r>
+            <w:r>
+              <w:rPr>
+                <w:webHidden/>
+              </w:rPr>
+              <w:fldChar w:fldCharType="end"/>
+            </w:r>
+          </w:hyperlink>
+        </w:p>
+        <w:p>
+          <w:pPr>
+            <w:pStyle w:val="TOC2"/>
+            <w:rPr>
+              <w:rFonts w:asciiTheme="minorHAnsi" w:eastAsiaTheme="minorEastAsia" w:hAnsiTheme="minorHAnsi" w:cstheme="minorBidi"/>
+              <w:lang w:eastAsia="de-DE"/>
+            </w:rPr>
+          </w:pPr>
+          <w:hyperlink w:anchor="_Toc531170066" w:history="1">
+            <w:r>
+              <w:rPr>
+                <w:rStyle w:val="Hyperlink"/>
+                <w:rFonts w:eastAsia="Times New Roman"/>
+                <w:lang w:val="en-US" w:eastAsia="de-DE"/>
+              </w:rPr>
+              <w:t>2.5</w:t>
+            </w:r>
+            <w:r>
+              <w:rPr>
+                <w:rFonts w:asciiTheme="minorHAnsi" w:eastAsiaTheme="minorEastAsia" w:hAnsiTheme="minorHAnsi" w:cstheme="minorBidi"/>
+                <w:lang w:eastAsia="de-DE"/>
+              </w:rPr>
+              <w:tab/>
+            </w:r>
+            <w:r>
+              <w:rPr>
+                <w:rStyle w:val="Hyperlink"/>
+                <w:rFonts w:eastAsia="Times New Roman"/>
+                <w:lang w:val="en-US" w:eastAsia="de-DE"/>
+              </w:rPr>
+              <w:t>What is semantic versioning?</w:t>
+            </w:r>
+            <w:r>
+              <w:rPr>
+                <w:webHidden/>
+              </w:rPr>
+              <w:tab/>
+            </w:r>
+            <w:r>
+              <w:rPr>
+                <w:webHidden/>
+              </w:rPr>
+              <w:fldChar w:fldCharType="begin"/>
+            </w:r>
+            <w:r>
+              <w:rPr>
+                <w:webHidden/>
+              </w:rPr>
+              <w:instrText xml:space="preserve"> PAGEREF _Toc531170066 \h </w:instrText>
+            </w:r>
+            <w:r>
+              <w:rPr>
+                <w:webHidden/>
+              </w:rPr>
+            </w:r>
+            <w:r>
+              <w:rPr>
+                <w:webHidden/>
+              </w:rPr>
+              <w:fldChar w:fldCharType="separate"/>
+            </w:r>
+            <w:r>
+              <w:rPr>
+                <w:webHidden/>
+              </w:rPr>
+              <w:t>5</w:t>
+            </w:r>
+            <w:r>
+              <w:rPr>
+                <w:webHidden/>
+              </w:rPr>
+              <w:fldChar w:fldCharType="end"/>
+            </w:r>
+          </w:hyperlink>
+        </w:p>
+        <w:p>
+          <w:pPr>
+            <w:pStyle w:val="TOC2"/>
+            <w:rPr>
+              <w:rFonts w:asciiTheme="minorHAnsi" w:eastAsiaTheme="minorEastAsia" w:hAnsiTheme="minorHAnsi" w:cstheme="minorBidi"/>
+              <w:lang w:eastAsia="de-DE"/>
+            </w:rPr>
+          </w:pPr>
+          <w:hyperlink w:anchor="_Toc531170067" w:history="1">
+            <w:r>
+              <w:rPr>
+                <w:rStyle w:val="Hyperlink"/>
+                <w:rFonts w:eastAsia="Times New Roman"/>
+                <w:lang w:val="en-US" w:eastAsia="de-DE"/>
+              </w:rPr>
+              <w:t>2.6</w:t>
+            </w:r>
+            <w:r>
+              <w:rPr>
+                <w:rFonts w:asciiTheme="minorHAnsi" w:eastAsiaTheme="minorEastAsia" w:hAnsiTheme="minorHAnsi" w:cstheme="minorBidi"/>
+                <w:lang w:eastAsia="de-DE"/>
+              </w:rPr>
+              <w:tab/>
+            </w:r>
+            <w:r>
+              <w:rPr>
+                <w:rStyle w:val="Hyperlink"/>
+                <w:rFonts w:eastAsia="Times New Roman"/>
+                <w:lang w:val="en-US" w:eastAsia="de-DE"/>
+              </w:rPr>
+              <w:t>Which package version is installed?</w:t>
+            </w:r>
+            <w:r>
+              <w:rPr>
+                <w:webHidden/>
+              </w:rPr>
+              <w:tab/>
+            </w:r>
+            <w:r>
+              <w:rPr>
+                <w:webHidden/>
+              </w:rPr>
+              <w:fldChar w:fldCharType="begin"/>
+            </w:r>
+            <w:r>
+              <w:rPr>
+                <w:webHidden/>
+              </w:rPr>
+              <w:instrText xml:space="preserve"> PAGEREF _Toc531170067 \h </w:instrText>
+            </w:r>
+            <w:r>
+              <w:rPr>
+                <w:webHidden/>
+              </w:rPr>
+            </w:r>
+            <w:r>
+              <w:rPr>
+                <w:webHidden/>
+              </w:rPr>
+              <w:fldChar w:fldCharType="separate"/>
+            </w:r>
+            <w:r>
+              <w:rPr>
+                <w:webHidden/>
+              </w:rPr>
+              <w:t>6</w:t>
+            </w:r>
+            <w:r>
+              <w:rPr>
+                <w:webHidden/>
+              </w:rPr>
+              <w:fldChar w:fldCharType="end"/>
+            </w:r>
+          </w:hyperlink>
+        </w:p>
+        <w:p>
+          <w:pPr>
+            <w:pStyle w:val="TOC2"/>
+            <w:rPr>
+              <w:rFonts w:asciiTheme="minorHAnsi" w:eastAsiaTheme="minorEastAsia" w:hAnsiTheme="minorHAnsi" w:cstheme="minorBidi"/>
+              <w:lang w:eastAsia="de-DE"/>
+            </w:rPr>
+          </w:pPr>
+          <w:hyperlink w:anchor="_Toc531170068" w:history="1">
+            <w:r>
+              <w:rPr>
+                <w:rStyle w:val="Hyperlink"/>
+                <w:rFonts w:eastAsia="Times New Roman"/>
+                <w:lang w:val="en-US" w:eastAsia="de-DE"/>
+              </w:rPr>
+              <w:t>2.7</w:t>
+            </w:r>
+            <w:r>
+              <w:rPr>
+                <w:rFonts w:asciiTheme="minorHAnsi" w:eastAsiaTheme="minorEastAsia" w:hAnsiTheme="minorHAnsi" w:cstheme="minorBidi"/>
+                <w:lang w:eastAsia="de-DE"/>
+              </w:rPr>
+              <w:tab/>
+            </w:r>
+            <w:r>
+              <w:rPr>
+                <w:rStyle w:val="Hyperlink"/>
+                <w:rFonts w:eastAsia="Times New Roman"/>
+                <w:lang w:val="en-US" w:eastAsia="de-DE"/>
+              </w:rPr>
+              <w:t>Install a specific version of a package (I)</w:t>
+            </w:r>
+            <w:r>
+              <w:rPr>
+                <w:webHidden/>
+              </w:rPr>
+              <w:tab/>
+            </w:r>
+            <w:r>
+              <w:rPr>
+                <w:webHidden/>
+              </w:rPr>
+              <w:fldChar w:fldCharType="begin"/>
+            </w:r>
+            <w:r>
+              <w:rPr>
+                <w:webHidden/>
+              </w:rPr>
+              <w:instrText xml:space="preserve"> PAGEREF _Toc531170068 \h </w:instrText>
+            </w:r>
+            <w:r>
+              <w:rPr>
+                <w:webHidden/>
+              </w:rPr>
+            </w:r>
+            <w:r>
+              <w:rPr>
+                <w:webHidden/>
+              </w:rPr>
+              <w:fldChar w:fldCharType="separate"/>
+            </w:r>
+            <w:r>
+              <w:rPr>
+                <w:webHidden/>
+              </w:rPr>
+              <w:t>7</w:t>
+            </w:r>
+            <w:r>
+              <w:rPr>
+                <w:webHidden/>
+              </w:rPr>
+              <w:fldChar w:fldCharType="end"/>
+            </w:r>
+          </w:hyperlink>
+        </w:p>
+        <w:p>
+          <w:pPr>
+            <w:pStyle w:val="TOC2"/>
+            <w:rPr>
+              <w:rFonts w:asciiTheme="minorHAnsi" w:eastAsiaTheme="minorEastAsia" w:hAnsiTheme="minorHAnsi" w:cstheme="minorBidi"/>
+              <w:lang w:eastAsia="de-DE"/>
+            </w:rPr>
+          </w:pPr>
+          <w:hyperlink w:anchor="_Toc531170069" w:history="1">
+            <w:r>
+              <w:rPr>
+                <w:rStyle w:val="Hyperlink"/>
+                <w:rFonts w:eastAsia="Times New Roman"/>
+                <w:lang w:val="en-US" w:eastAsia="de-DE"/>
+              </w:rPr>
+              <w:t>2.8</w:t>
+            </w:r>
+            <w:r>
+              <w:rPr>
+                <w:rFonts w:asciiTheme="minorHAnsi" w:eastAsiaTheme="minorEastAsia" w:hAnsiTheme="minorHAnsi" w:cstheme="minorBidi"/>
+                <w:lang w:eastAsia="de-DE"/>
+              </w:rPr>
+              <w:tab/>
+            </w:r>
+            <w:r>
+              <w:rPr>
+                <w:rStyle w:val="Hyperlink"/>
+                <w:rFonts w:eastAsia="Times New Roman"/>
+                <w:lang w:val="en-US" w:eastAsia="de-DE"/>
+              </w:rPr>
+              <w:t>Install a specific version of a package (II)</w:t>
+            </w:r>
+            <w:r>
+              <w:rPr>
+                <w:webHidden/>
+              </w:rPr>
+              <w:tab/>
+            </w:r>
+            <w:r>
+              <w:rPr>
+                <w:webHidden/>
+              </w:rPr>
+              <w:fldChar w:fldCharType="begin"/>
+            </w:r>
+            <w:r>
+              <w:rPr>
+                <w:webHidden/>
+              </w:rPr>
+              <w:instrText xml:space="preserve"> PAGEREF _Toc531170069 \h </w:instrText>
+            </w:r>
+            <w:r>
+              <w:rPr>
+                <w:webHidden/>
+              </w:rPr>
+            </w:r>
+            <w:r>
+              <w:rPr>
+                <w:webHidden/>
+              </w:rPr>
+              <w:fldChar w:fldCharType="separate"/>
+            </w:r>
+            <w:r>
+              <w:rPr>
+                <w:webHidden/>
+              </w:rPr>
+              <w:t>8</w:t>
+            </w:r>
+            <w:r>
+              <w:rPr>
+                <w:webHidden/>
+              </w:rPr>
+              <w:fldChar w:fldCharType="end"/>
+            </w:r>
+          </w:hyperlink>
+        </w:p>
+        <w:p>
+          <w:pPr>
+            <w:pStyle w:val="TOC2"/>
+            <w:rPr>
+              <w:rFonts w:asciiTheme="minorHAnsi" w:eastAsiaTheme="minorEastAsia" w:hAnsiTheme="minorHAnsi" w:cstheme="minorBidi"/>
+              <w:lang w:eastAsia="de-DE"/>
+            </w:rPr>
+          </w:pPr>
+          <w:hyperlink w:anchor="_Toc531170070" w:history="1">
+            <w:r>
+              <w:rPr>
+                <w:rStyle w:val="Hyperlink"/>
+                <w:rFonts w:eastAsia="Times New Roman"/>
+                <w:lang w:val="en-US" w:eastAsia="de-DE"/>
+              </w:rPr>
+              <w:t>2.9</w:t>
+            </w:r>
+            <w:r>
+              <w:rPr>
+                <w:rFonts w:asciiTheme="minorHAnsi" w:eastAsiaTheme="minorEastAsia" w:hAnsiTheme="minorHAnsi" w:cstheme="minorBidi"/>
+                <w:lang w:eastAsia="de-DE"/>
+              </w:rPr>
+              <w:tab/>
+            </w:r>
+            <w:r>
+              <w:rPr>
+                <w:rStyle w:val="Hyperlink"/>
+                <w:rFonts w:eastAsia="Times New Roman"/>
+                <w:lang w:val="en-US" w:eastAsia="de-DE"/>
+              </w:rPr>
+              <w:t>Update a conda package</w:t>
+            </w:r>
+            <w:r>
+              <w:rPr>
+                <w:webHidden/>
+              </w:rPr>
+              <w:tab/>
+            </w:r>
+            <w:r>
+              <w:rPr>
+                <w:webHidden/>
+              </w:rPr>
+              <w:fldChar w:fldCharType="begin"/>
+            </w:r>
+            <w:r>
+              <w:rPr>
+                <w:webHidden/>
+              </w:rPr>
+              <w:instrText xml:space="preserve"> PAGEREF _Toc531170070 \h </w:instrText>
+            </w:r>
+            <w:r>
+              <w:rPr>
+                <w:webHidden/>
+              </w:rPr>
+            </w:r>
+            <w:r>
+              <w:rPr>
+                <w:webHidden/>
+              </w:rPr>
+              <w:fldChar w:fldCharType="separate"/>
+            </w:r>
+            <w:r>
+              <w:rPr>
+                <w:webHidden/>
+              </w:rPr>
+              <w:t>9</w:t>
+            </w:r>
+            <w:r>
+              <w:rPr>
+                <w:webHidden/>
+              </w:rPr>
+              <w:fldChar w:fldCharType="end"/>
+            </w:r>
+          </w:hyperlink>
+        </w:p>
+        <w:p>
+          <w:pPr>
+            <w:pStyle w:val="TOC2"/>
+            <w:rPr>
+              <w:rFonts w:asciiTheme="minorHAnsi" w:eastAsiaTheme="minorEastAsia" w:hAnsiTheme="minorHAnsi" w:cstheme="minorBidi"/>
+              <w:lang w:eastAsia="de-DE"/>
+            </w:rPr>
+          </w:pPr>
+          <w:hyperlink w:anchor="_Toc531170071" w:history="1">
+            <w:r>
+              <w:rPr>
+                <w:rStyle w:val="Hyperlink"/>
+                <w:rFonts w:eastAsia="Times New Roman"/>
+                <w:lang w:val="en-US" w:eastAsia="de-DE"/>
+              </w:rPr>
+              <w:t>2.10</w:t>
+            </w:r>
+            <w:r>
+              <w:rPr>
+                <w:rFonts w:asciiTheme="minorHAnsi" w:eastAsiaTheme="minorEastAsia" w:hAnsiTheme="minorHAnsi" w:cstheme="minorBidi"/>
+                <w:lang w:eastAsia="de-DE"/>
+              </w:rPr>
+              <w:tab/>
+            </w:r>
+            <w:r>
+              <w:rPr>
+                <w:rStyle w:val="Hyperlink"/>
+                <w:rFonts w:eastAsia="Times New Roman"/>
+                <w:lang w:val="en-US" w:eastAsia="de-DE"/>
+              </w:rPr>
+              <w:t>Remove a conda package</w:t>
+            </w:r>
+            <w:r>
+              <w:rPr>
+                <w:webHidden/>
+              </w:rPr>
+              <w:tab/>
+            </w:r>
+            <w:r>
+              <w:rPr>
+                <w:webHidden/>
+              </w:rPr>
+              <w:fldChar w:fldCharType="begin"/>
+            </w:r>
+            <w:r>
+              <w:rPr>
+                <w:webHidden/>
+              </w:rPr>
+              <w:instrText xml:space="preserve"> PAGEREF _Toc531170071 \h </w:instrText>
+            </w:r>
+            <w:r>
+              <w:rPr>
+                <w:webHidden/>
+              </w:rPr>
+            </w:r>
+            <w:r>
+              <w:rPr>
+                <w:webHidden/>
+              </w:rPr>
+              <w:fldChar w:fldCharType="separate"/>
+            </w:r>
+            <w:r>
+              <w:rPr>
+                <w:webHidden/>
+              </w:rPr>
+              <w:t>10</w:t>
+            </w:r>
+            <w:r>
+              <w:rPr>
+                <w:webHidden/>
+              </w:rPr>
+              <w:fldChar w:fldCharType="end"/>
+            </w:r>
+          </w:hyperlink>
+        </w:p>
+        <w:p>
+          <w:pPr>
+            <w:pStyle w:val="TOC2"/>
+            <w:rPr>
+              <w:rFonts w:asciiTheme="minorHAnsi" w:eastAsiaTheme="minorEastAsia" w:hAnsiTheme="minorHAnsi" w:cstheme="minorBidi"/>
+              <w:lang w:eastAsia="de-DE"/>
+            </w:rPr>
+          </w:pPr>
+          <w:hyperlink w:anchor="_Toc531170072" w:history="1">
+            <w:r>
+              <w:rPr>
+                <w:rStyle w:val="Hyperlink"/>
+                <w:rFonts w:eastAsia="Times New Roman"/>
+                <w:lang w:val="en-US" w:eastAsia="de-DE"/>
+              </w:rPr>
+              <w:t>2.11</w:t>
+            </w:r>
+            <w:r>
+              <w:rPr>
+                <w:rFonts w:asciiTheme="minorHAnsi" w:eastAsiaTheme="minorEastAsia" w:hAnsiTheme="minorHAnsi" w:cstheme="minorBidi"/>
+                <w:lang w:eastAsia="de-DE"/>
+              </w:rPr>
+              <w:tab/>
+            </w:r>
+            <w:r>
+              <w:rPr>
+                <w:rStyle w:val="Hyperlink"/>
+                <w:rFonts w:eastAsia="Times New Roman"/>
+                <w:lang w:val="en-US" w:eastAsia="de-DE"/>
+              </w:rPr>
+              <w:t>Search for available package versions?</w:t>
+            </w:r>
+            <w:r>
+              <w:rPr>
+                <w:webHidden/>
+              </w:rPr>
+              <w:tab/>
+            </w:r>
+            <w:r>
+              <w:rPr>
+                <w:webHidden/>
+              </w:rPr>
+              <w:fldChar w:fldCharType="begin"/>
+            </w:r>
+            <w:r>
+              <w:rPr>
+                <w:webHidden/>
+              </w:rPr>
+              <w:instrText xml:space="preserve"> PAGEREF _Toc531170072 \h </w:instrText>
+            </w:r>
+            <w:r>
+              <w:rPr>
+                <w:webHidden/>
+              </w:rPr>
+            </w:r>
+            <w:r>
+              <w:rPr>
+                <w:webHidden/>
+              </w:rPr>
+              <w:fldChar w:fldCharType="separate"/>
+            </w:r>
+            <w:r>
+              <w:rPr>
+                <w:webHidden/>
+              </w:rPr>
+              <w:t>10</w:t>
+            </w:r>
+            <w:r>
+              <w:rPr>
+                <w:webHidden/>
+              </w:rPr>
+              <w:fldChar w:fldCharType="end"/>
+            </w:r>
+          </w:hyperlink>
+        </w:p>
+        <w:p>
+          <w:pPr>
+            <w:pStyle w:val="TOC2"/>
+            <w:rPr>
+              <w:rFonts w:asciiTheme="minorHAnsi" w:eastAsiaTheme="minorEastAsia" w:hAnsiTheme="minorHAnsi" w:cstheme="minorBidi"/>
+              <w:lang w:eastAsia="de-DE"/>
+            </w:rPr>
+          </w:pPr>
+          <w:hyperlink w:anchor="_Toc531170073" w:history="1">
+            <w:r>
+              <w:rPr>
+                <w:rStyle w:val="Hyperlink"/>
+                <w:rFonts w:eastAsia="Times New Roman"/>
+                <w:lang w:val="en-US" w:eastAsia="de-DE"/>
+              </w:rPr>
+              <w:t>2.12</w:t>
+            </w:r>
+            <w:r>
+              <w:rPr>
+                <w:rFonts w:asciiTheme="minorHAnsi" w:eastAsiaTheme="minorEastAsia" w:hAnsiTheme="minorHAnsi" w:cstheme="minorBidi"/>
+                <w:lang w:eastAsia="de-DE"/>
+              </w:rPr>
+              <w:tab/>
+            </w:r>
+            <w:r>
+              <w:rPr>
+                <w:rStyle w:val="Hyperlink"/>
+                <w:rFonts w:eastAsia="Times New Roman"/>
+                <w:lang w:val="en-US" w:eastAsia="de-DE"/>
+              </w:rPr>
+              <w:t>Find dependencies for a package versions?</w:t>
+            </w:r>
+            <w:r>
+              <w:rPr>
+                <w:webHidden/>
+              </w:rPr>
+              <w:tab/>
+            </w:r>
+            <w:r>
+              <w:rPr>
+                <w:webHidden/>
+              </w:rPr>
+              <w:fldChar w:fldCharType="begin"/>
+            </w:r>
+            <w:r>
+              <w:rPr>
+                <w:webHidden/>
+              </w:rPr>
+              <w:instrText xml:space="preserve"> PAGEREF _Toc531170073 \h </w:instrText>
+            </w:r>
+            <w:r>
+              <w:rPr>
+                <w:webHidden/>
+              </w:rPr>
+            </w:r>
+            <w:r>
+              <w:rPr>
+                <w:webHidden/>
+              </w:rPr>
+              <w:fldChar w:fldCharType="separate"/>
+            </w:r>
+            <w:r>
+              <w:rPr>
+                <w:webHidden/>
+              </w:rPr>
+              <w:t>11</w:t>
+            </w:r>
+            <w:r>
+              <w:rPr>
+                <w:webHidden/>
+              </w:rPr>
+              <w:fldChar w:fldCharType="end"/>
+            </w:r>
+          </w:hyperlink>
+        </w:p>
+        <w:p>
+          <w:pPr>
+            <w:pStyle w:val="TOC1"/>
+            <w:rPr>
+              <w:rFonts w:asciiTheme="minorHAnsi" w:eastAsiaTheme="minorEastAsia" w:hAnsiTheme="minorHAnsi" w:cstheme="minorBidi"/>
+              <w:b w:val="0"/>
+              <w:lang w:eastAsia="de-DE"/>
+            </w:rPr>
+          </w:pPr>
+          <w:hyperlink w:anchor="_Toc531170074" w:history="1">
+            <w:r>
+              <w:rPr>
+                <w:rStyle w:val="Hyperlink"/>
+                <w:rFonts w:ascii="Times New Roman" w:hAnsi="Times New Roman" w:cs="Times New Roman"/>
+              </w:rPr>
+              <w:t>3.</w:t>
+            </w:r>
+            <w:r>
+              <w:rPr>
+                <w:rFonts w:asciiTheme="minorHAnsi" w:eastAsiaTheme="minorEastAsia" w:hAnsiTheme="minorHAnsi" w:cstheme="minorBidi"/>
+                <w:b w:val="0"/>
+                <w:lang w:eastAsia="de-DE"/>
+              </w:rPr>
+              <w:tab/>
+            </w:r>
+            <w:r>
+              <w:rPr>
+                <w:rStyle w:val="Hyperlink"/>
+              </w:rPr>
+              <w:t>Utilizing Channels</w:t>
+            </w:r>
+            <w:r>
+              <w:rPr>
+                <w:webHidden/>
+              </w:rPr>
+              <w:tab/>
+            </w:r>
+            <w:r>
+              <w:rPr>
+                <w:webHidden/>
+              </w:rPr>
+              <w:fldChar w:fldCharType="begin"/>
+            </w:r>
+            <w:r>
+              <w:rPr>
+                <w:webHidden/>
+              </w:rPr>
+              <w:instrText xml:space="preserve"> PAGEREF _Toc531170074 \h </w:instrText>
+            </w:r>
+            <w:r>
+              <w:rPr>
+                <w:webHidden/>
+              </w:rPr>
+            </w:r>
+            <w:r>
+              <w:rPr>
+                <w:webHidden/>
+              </w:rPr>
+              <w:fldChar w:fldCharType="separate"/>
+            </w:r>
+            <w:r>
+              <w:rPr>
+                <w:webHidden/>
+              </w:rPr>
+              <w:t>12</w:t>
+            </w:r>
+            <w:r>
+              <w:rPr>
+                <w:webHidden/>
+              </w:rPr>
+              <w:fldChar w:fldCharType="end"/>
+            </w:r>
+          </w:hyperlink>
+        </w:p>
+        <w:p>
+          <w:pPr>
+            <w:pStyle w:val="TOC2"/>
+            <w:rPr>
+              <w:rFonts w:asciiTheme="minorHAnsi" w:eastAsiaTheme="minorEastAsia" w:hAnsiTheme="minorHAnsi" w:cstheme="minorBidi"/>
+              <w:lang w:eastAsia="de-DE"/>
+            </w:rPr>
+          </w:pPr>
+          <w:hyperlink w:anchor="_Toc531170075" w:history="1">
+            <w:r>
+              <w:rPr>
+                <w:rStyle w:val="Hyperlink"/>
+                <w:rFonts w:eastAsia="Times New Roman"/>
+                <w:lang w:val="en-US" w:eastAsia="de-DE"/>
+              </w:rPr>
+              <w:t>3.1</w:t>
+            </w:r>
+            <w:r>
+              <w:rPr>
+                <w:rFonts w:asciiTheme="minorHAnsi" w:eastAsiaTheme="minorEastAsia" w:hAnsiTheme="minorHAnsi" w:cstheme="minorBidi"/>
+                <w:lang w:eastAsia="de-DE"/>
+              </w:rPr>
+              <w:tab/>
+            </w:r>
+            <w:r>
+              <w:rPr>
+                <w:rStyle w:val="Hyperlink"/>
+                <w:rFonts w:eastAsia="Times New Roman"/>
+                <w:lang w:val="en-US" w:eastAsia="de-DE"/>
+              </w:rPr>
+              <w:t>Channels and why are they needed?</w:t>
+            </w:r>
+            <w:r>
+              <w:rPr>
+                <w:webHidden/>
+              </w:rPr>
+              <w:tab/>
+            </w:r>
+            <w:r>
+              <w:rPr>
+                <w:webHidden/>
+              </w:rPr>
+              <w:fldChar w:fldCharType="begin"/>
+            </w:r>
+            <w:r>
+              <w:rPr>
+                <w:webHidden/>
+              </w:rPr>
+              <w:instrText xml:space="preserve"> PAGEREF _Toc531170075 \h </w:instrText>
+            </w:r>
+            <w:r>
+              <w:rPr>
+                <w:webHidden/>
+              </w:rPr>
+            </w:r>
+            <w:r>
+              <w:rPr>
+                <w:webHidden/>
+              </w:rPr>
+              <w:fldChar w:fldCharType="separate"/>
+            </w:r>
+            <w:r>
+              <w:rPr>
+                <w:webHidden/>
+              </w:rPr>
+              <w:t>12</w:t>
+            </w:r>
+            <w:r>
+              <w:rPr>
+                <w:webHidden/>
+              </w:rPr>
+              <w:fldChar w:fldCharType="end"/>
+            </w:r>
+          </w:hyperlink>
+        </w:p>
+        <w:p>
+          <w:pPr>
+            <w:pStyle w:val="TOC2"/>
+            <w:rPr>
+              <w:rFonts w:asciiTheme="minorHAnsi" w:eastAsiaTheme="minorEastAsia" w:hAnsiTheme="minorHAnsi" w:cstheme="minorBidi"/>
+              <w:lang w:eastAsia="de-DE"/>
+            </w:rPr>
+          </w:pPr>
+          <w:hyperlink w:anchor="_Toc531170076" w:history="1">
+            <w:r>
+              <w:rPr>
+                <w:rStyle w:val="Hyperlink"/>
+                <w:rFonts w:eastAsia="Times New Roman"/>
+                <w:lang w:val="en-US" w:eastAsia="de-DE"/>
+              </w:rPr>
+              <w:t>3.2</w:t>
+            </w:r>
+            <w:r>
+              <w:rPr>
+                <w:rFonts w:asciiTheme="minorHAnsi" w:eastAsiaTheme="minorEastAsia" w:hAnsiTheme="minorHAnsi" w:cstheme="minorBidi"/>
+                <w:lang w:eastAsia="de-DE"/>
+              </w:rPr>
+              <w:tab/>
+            </w:r>
+            <w:r>
+              <w:rPr>
+                <w:rStyle w:val="Hyperlink"/>
+                <w:rFonts w:eastAsia="Times New Roman"/>
+                <w:lang w:val="en-US" w:eastAsia="de-DE"/>
+              </w:rPr>
+              <w:t>Searching within channels</w:t>
+            </w:r>
+            <w:r>
+              <w:rPr>
+                <w:webHidden/>
+              </w:rPr>
+              <w:tab/>
+            </w:r>
+            <w:r>
+              <w:rPr>
+                <w:webHidden/>
+              </w:rPr>
+              <w:fldChar w:fldCharType="begin"/>
+            </w:r>
+            <w:r>
+              <w:rPr>
+                <w:webHidden/>
+              </w:rPr>
+              <w:instrText xml:space="preserve"> PAGEREF _Toc531170076 \h </w:instrText>
+            </w:r>
+            <w:r>
+              <w:rPr>
+                <w:webHidden/>
+              </w:rPr>
+            </w:r>
+            <w:r>
+              <w:rPr>
+                <w:webHidden/>
+              </w:rPr>
+              <w:fldChar w:fldCharType="separate"/>
+            </w:r>
+            <w:r>
+              <w:rPr>
+                <w:webHidden/>
+              </w:rPr>
+              <w:t>13</w:t>
+            </w:r>
+            <w:r>
+              <w:rPr>
+                <w:webHidden/>
+              </w:rPr>
+              <w:fldChar w:fldCharType="end"/>
+            </w:r>
+          </w:hyperlink>
+        </w:p>
+        <w:p>
+          <w:pPr>
+            <w:pStyle w:val="TOC2"/>
+            <w:rPr>
+              <w:rFonts w:asciiTheme="minorHAnsi" w:eastAsiaTheme="minorEastAsia" w:hAnsiTheme="minorHAnsi" w:cstheme="minorBidi"/>
+              <w:lang w:eastAsia="de-DE"/>
+            </w:rPr>
+          </w:pPr>
+          <w:hyperlink w:anchor="_Toc531170077" w:history="1">
+            <w:r>
+              <w:rPr>
+                <w:rStyle w:val="Hyperlink"/>
+                <w:rFonts w:eastAsia="Times New Roman"/>
+                <w:lang w:val="en-US" w:eastAsia="de-DE"/>
+              </w:rPr>
+              <w:t>3.3</w:t>
+            </w:r>
+            <w:r>
+              <w:rPr>
+                <w:rFonts w:asciiTheme="minorHAnsi" w:eastAsiaTheme="minorEastAsia" w:hAnsiTheme="minorHAnsi" w:cstheme="minorBidi"/>
+                <w:lang w:eastAsia="de-DE"/>
+              </w:rPr>
+              <w:tab/>
+            </w:r>
+            <w:r>
+              <w:rPr>
+                <w:rStyle w:val="Hyperlink"/>
+                <w:rFonts w:eastAsia="Times New Roman"/>
+                <w:lang w:val="en-US" w:eastAsia="de-DE"/>
+              </w:rPr>
+              <w:t>Searching across channels</w:t>
+            </w:r>
+            <w:r>
+              <w:rPr>
+                <w:webHidden/>
+              </w:rPr>
+              <w:tab/>
+            </w:r>
+            <w:r>
+              <w:rPr>
+                <w:webHidden/>
+              </w:rPr>
+              <w:fldChar w:fldCharType="begin"/>
+            </w:r>
+            <w:r>
+              <w:rPr>
+                <w:webHidden/>
+              </w:rPr>
+              <w:instrText xml:space="preserve"> PAGEREF _Toc531170077 \h </w:instrText>
+            </w:r>
+            <w:r>
+              <w:rPr>
+                <w:webHidden/>
+              </w:rPr>
+            </w:r>
+            <w:r>
+              <w:rPr>
+                <w:webHidden/>
+              </w:rPr>
+              <w:fldChar w:fldCharType="separate"/>
+            </w:r>
+            <w:r>
+              <w:rPr>
+                <w:webHidden/>
+              </w:rPr>
+              <w:t>14</w:t>
+            </w:r>
+            <w:r>
+              <w:rPr>
+                <w:webHidden/>
+              </w:rPr>
+              <w:fldChar w:fldCharType="end"/>
+            </w:r>
+          </w:hyperlink>
+        </w:p>
+        <w:p>
+          <w:pPr>
+            <w:pStyle w:val="TOC2"/>
+            <w:rPr>
+              <w:rFonts w:asciiTheme="minorHAnsi" w:eastAsiaTheme="minorEastAsia" w:hAnsiTheme="minorHAnsi" w:cstheme="minorBidi"/>
+              <w:lang w:eastAsia="de-DE"/>
+            </w:rPr>
+          </w:pPr>
+          <w:hyperlink w:anchor="_Toc531170078" w:history="1">
+            <w:r>
+              <w:rPr>
+                <w:rStyle w:val="Hyperlink"/>
+                <w:rFonts w:eastAsia="Times New Roman"/>
+                <w:lang w:val="en-US" w:eastAsia="de-DE"/>
+              </w:rPr>
+              <w:t>3.4</w:t>
+            </w:r>
+            <w:r>
+              <w:rPr>
+                <w:rFonts w:asciiTheme="minorHAnsi" w:eastAsiaTheme="minorEastAsia" w:hAnsiTheme="minorHAnsi" w:cstheme="minorBidi"/>
+                <w:lang w:eastAsia="de-DE"/>
+              </w:rPr>
+              <w:tab/>
+            </w:r>
+            <w:r>
+              <w:rPr>
+                <w:rStyle w:val="Hyperlink"/>
+                <w:rFonts w:eastAsia="Times New Roman"/>
+                <w:lang w:val="en-US" w:eastAsia="de-DE"/>
+              </w:rPr>
+              <w:t>Default, non-default, and special channels</w:t>
+            </w:r>
+            <w:r>
+              <w:rPr>
+                <w:webHidden/>
+              </w:rPr>
+              <w:tab/>
+            </w:r>
+            <w:r>
+              <w:rPr>
+                <w:webHidden/>
+              </w:rPr>
+              <w:fldChar w:fldCharType="begin"/>
+            </w:r>
+            <w:r>
+              <w:rPr>
+                <w:webHidden/>
+              </w:rPr>
+              <w:instrText xml:space="preserve"> PAGEREF _Toc531170078 \h </w:instrText>
+            </w:r>
+            <w:r>
+              <w:rPr>
+                <w:webHidden/>
+              </w:rPr>
+            </w:r>
+            <w:r>
+              <w:rPr>
+                <w:webHidden/>
+              </w:rPr>
+              <w:fldChar w:fldCharType="separate"/>
+            </w:r>
+            <w:r>
+              <w:rPr>
+                <w:webHidden/>
+              </w:rPr>
+              <w:t>15</w:t>
+            </w:r>
+            <w:r>
+              <w:rPr>
+                <w:webHidden/>
+              </w:rPr>
+              <w:fldChar w:fldCharType="end"/>
+            </w:r>
+          </w:hyperlink>
+        </w:p>
+        <w:p>
+          <w:pPr>
+            <w:pStyle w:val="TOC2"/>
+            <w:rPr>
+              <w:rFonts w:asciiTheme="minorHAnsi" w:eastAsiaTheme="minorEastAsia" w:hAnsiTheme="minorHAnsi" w:cstheme="minorBidi"/>
+              <w:lang w:eastAsia="de-DE"/>
+            </w:rPr>
+          </w:pPr>
+          <w:hyperlink w:anchor="_Toc531170079" w:history="1">
+            <w:r>
+              <w:rPr>
+                <w:rStyle w:val="Hyperlink"/>
+                <w:rFonts w:eastAsia="Times New Roman"/>
+                <w:lang w:val="en-US" w:eastAsia="de-DE"/>
+              </w:rPr>
+              <w:t>3.5</w:t>
+            </w:r>
+            <w:r>
+              <w:rPr>
+                <w:rFonts w:asciiTheme="minorHAnsi" w:eastAsiaTheme="minorEastAsia" w:hAnsiTheme="minorHAnsi" w:cstheme="minorBidi"/>
+                <w:lang w:eastAsia="de-DE"/>
+              </w:rPr>
+              <w:tab/>
+            </w:r>
+            <w:r>
+              <w:rPr>
+                <w:rStyle w:val="Hyperlink"/>
+                <w:rFonts w:eastAsia="Times New Roman"/>
+                <w:lang w:val="en-US" w:eastAsia="de-DE"/>
+              </w:rPr>
+              <w:t>Installing from a channel</w:t>
+            </w:r>
+            <w:r>
+              <w:rPr>
+                <w:webHidden/>
+              </w:rPr>
+              <w:tab/>
+            </w:r>
+            <w:r>
+              <w:rPr>
+                <w:webHidden/>
+              </w:rPr>
+              <w:fldChar w:fldCharType="begin"/>
+            </w:r>
+            <w:r>
+              <w:rPr>
+                <w:webHidden/>
+              </w:rPr>
+              <w:instrText xml:space="preserve"> PAGEREF _Toc531170079 \h </w:instrText>
+            </w:r>
+            <w:r>
+              <w:rPr>
+                <w:webHidden/>
+              </w:rPr>
+            </w:r>
+            <w:r>
+              <w:rPr>
+                <w:webHidden/>
+              </w:rPr>
+              <w:fldChar w:fldCharType="separate"/>
+            </w:r>
+            <w:r>
+              <w:rPr>
+                <w:webHidden/>
+              </w:rPr>
+              <w:t>16</w:t>
+            </w:r>
+            <w:r>
+              <w:rPr>
+                <w:webHidden/>
+              </w:rPr>
+              <w:fldChar w:fldCharType="end"/>
+            </w:r>
+          </w:hyperlink>
+        </w:p>
+        <w:p>
+          <w:pPr>
+            <w:pStyle w:val="TOC1"/>
+            <w:rPr>
+              <w:rFonts w:asciiTheme="minorHAnsi" w:eastAsiaTheme="minorEastAsia" w:hAnsiTheme="minorHAnsi" w:cstheme="minorBidi"/>
+              <w:b w:val="0"/>
+              <w:lang w:eastAsia="de-DE"/>
+            </w:rPr>
+          </w:pPr>
+          <w:hyperlink w:anchor="_Toc531170080" w:history="1">
+            <w:r>
+              <w:rPr>
+                <w:rStyle w:val="Hyperlink"/>
+                <w:lang w:val="en-US"/>
+              </w:rPr>
+              <w:t>4.</w:t>
+            </w:r>
+            <w:r>
+              <w:rPr>
+                <w:rFonts w:asciiTheme="minorHAnsi" w:eastAsiaTheme="minorEastAsia" w:hAnsiTheme="minorHAnsi" w:cstheme="minorBidi"/>
+                <w:b w:val="0"/>
+                <w:lang w:eastAsia="de-DE"/>
+              </w:rPr>
+              <w:tab/>
+            </w:r>
+            <w:r>
+              <w:rPr>
+                <w:rStyle w:val="Hyperlink"/>
+                <w:lang w:val="en-US"/>
+              </w:rPr>
+              <w:t>Working with Environments</w:t>
+            </w:r>
+            <w:r>
+              <w:rPr>
+                <w:webHidden/>
+              </w:rPr>
+              <w:tab/>
+            </w:r>
+            <w:r>
+              <w:rPr>
+                <w:webHidden/>
+              </w:rPr>
+              <w:fldChar w:fldCharType="begin"/>
+            </w:r>
+            <w:r>
+              <w:rPr>
+                <w:webHidden/>
+              </w:rPr>
+              <w:instrText xml:space="preserve"> PAGEREF _Toc531170080 \h </w:instrText>
+            </w:r>
+            <w:r>
+              <w:rPr>
+                <w:webHidden/>
+              </w:rPr>
+            </w:r>
+            <w:r>
+              <w:rPr>
+                <w:webHidden/>
+              </w:rPr>
+              <w:fldChar w:fldCharType="separate"/>
+            </w:r>
+            <w:r>
+              <w:rPr>
+                <w:webHidden/>
+              </w:rPr>
+              <w:t>17</w:t>
+            </w:r>
+            <w:r>
+              <w:rPr>
+                <w:webHidden/>
+              </w:rPr>
+              <w:fldChar w:fldCharType="end"/>
+            </w:r>
+          </w:hyperlink>
+        </w:p>
+        <w:p>
+          <w:r>
+            <w:rPr>
+              <w:b/>
+              <w:bCs/>
+              <w:noProof/>
+            </w:rPr>
+            <w:fldChar w:fldCharType="end"/>
+          </w:r>
+        </w:p>
+      </w:sdtContent>
+    </w:sdt>
+    <w:p>
+      <w:pPr>
+        <w:tabs>
+          <w:tab w:val="clear" w:pos="4536"/>
+          <w:tab w:val="clear" w:pos="9072"/>
+        </w:tabs>
+        <w:ind w:left="340" w:hanging="340"/>
+        <w:jc w:val="left"/>
+        <w:rPr>
+          <w:rFonts w:ascii="Times New Roman" w:eastAsia="Times New Roman" w:hAnsi="Times New Roman" w:cs="Times New Roman"/>
+          <w:b/>
+          <w:bCs/>
+          <w:sz w:val="72"/>
+          <w:szCs w:val="72"/>
+          <w:lang w:eastAsia="de-DE"/>
+        </w:rPr>
+      </w:pPr>
+      <w:r>
+        <w:rPr>
+          <w:rFonts w:ascii="Times New Roman" w:eastAsia="Times New Roman" w:hAnsi="Times New Roman" w:cs="Times New Roman"/>
+          <w:b/>
+          <w:bCs/>
+          <w:sz w:val="72"/>
+          <w:szCs w:val="72"/>
+          <w:lang w:eastAsia="de-DE"/>
+        </w:rPr>
+        <w:br w:type="page"/>
+      </w:r>
+    </w:p>
     <w:p>
       <w:pPr>
         <w:tabs>
@@ -20,6 +1669,9 @@
           <w:lang w:eastAsia="de-DE"/>
         </w:rPr>
       </w:pPr>
+      <w:bookmarkStart w:id="0" w:name="_Toc531170060"/>
+      <w:bookmarkStart w:id="1" w:name="_GoBack"/>
+      <w:bookmarkEnd w:id="1"/>
       <w:proofErr w:type="spellStart"/>
       <w:r>
         <w:rPr>
@@ -30,6 +1682,7 @@
           <w:szCs w:val="72"/>
           <w:lang w:eastAsia="de-DE"/>
         </w:rPr>
+        <w:lastRenderedPageBreak/>
         <w:t>Conda</w:t>
       </w:r>
       <w:proofErr w:type="spellEnd"/>
@@ -44,6 +1697,7 @@
         </w:rPr>
         <w:t xml:space="preserve"> Essentials</w:t>
       </w:r>
+      <w:bookmarkEnd w:id="0"/>
     </w:p>
     <w:p>
       <w:pPr>
@@ -72,6 +1726,7 @@
           <w:rFonts w:ascii="Times New Roman" w:hAnsi="Times New Roman" w:cs="Times New Roman"/>
         </w:rPr>
       </w:pPr>
+      <w:bookmarkStart w:id="2" w:name="_Toc531170061"/>
       <w:proofErr w:type="spellStart"/>
       <w:r>
         <w:t>Installing</w:t>
@@ -80,6 +1735,7 @@
       <w:r>
         <w:t xml:space="preserve"> Packages</w:t>
       </w:r>
+      <w:bookmarkEnd w:id="2"/>
     </w:p>
     <w:p>
       <w:pPr>
@@ -109,6 +1765,7 @@
           <w:lang w:val="en-US" w:eastAsia="de-DE"/>
         </w:rPr>
       </w:pPr>
+      <w:bookmarkStart w:id="3" w:name="_Toc531170062"/>
       <w:r>
         <w:rPr>
           <w:rFonts w:eastAsia="Times New Roman"/>
@@ -132,6 +1789,7 @@
         </w:rPr>
         <w:t>?</w:t>
       </w:r>
+      <w:bookmarkEnd w:id="3"/>
     </w:p>
     <w:p>
       <w:pPr>
@@ -875,6 +2533,7 @@
           <w:lang w:val="en-US" w:eastAsia="de-DE"/>
         </w:rPr>
       </w:pPr>
+      <w:bookmarkStart w:id="4" w:name="_Toc531170063"/>
       <w:r>
         <w:rPr>
           <w:rFonts w:eastAsia="Times New Roman"/>
@@ -898,6 +2557,7 @@
         </w:rPr>
         <w:t xml:space="preserve"> do I have?</w:t>
       </w:r>
+      <w:bookmarkEnd w:id="4"/>
     </w:p>
     <w:p>
       <w:pPr>
@@ -1292,6 +2952,7 @@
           <w:lang w:val="en-US" w:eastAsia="de-DE"/>
         </w:rPr>
       </w:pPr>
+      <w:bookmarkStart w:id="5" w:name="_Toc531170064"/>
       <w:r>
         <w:rPr>
           <w:rFonts w:eastAsia="Times New Roman"/>
@@ -1316,6 +2977,7 @@
         </w:rPr>
         <w:t xml:space="preserve"> package (I)</w:t>
       </w:r>
+      <w:bookmarkEnd w:id="5"/>
     </w:p>
     <w:p>
       <w:pPr>
@@ -1591,6 +3253,7 @@
           <w:lang w:val="en-US" w:eastAsia="de-DE"/>
         </w:rPr>
       </w:pPr>
+      <w:bookmarkStart w:id="6" w:name="_Toc531170065"/>
       <w:r>
         <w:rPr>
           <w:rFonts w:eastAsia="Times New Roman"/>
@@ -1615,6 +3278,7 @@
         </w:rPr>
         <w:t xml:space="preserve"> package (II)</w:t>
       </w:r>
+      <w:bookmarkEnd w:id="6"/>
     </w:p>
     <w:p>
       <w:pPr>
@@ -2482,71 +4146,16 @@
           <w:lang w:val="en-US" w:eastAsia="de-DE"/>
         </w:rPr>
       </w:pPr>
-      <w:proofErr w:type="spellStart"/>
+      <w:bookmarkStart w:id="7" w:name="_Toc531170066"/>
       <w:r>
         <w:rPr>
           <w:rFonts w:eastAsia="Times New Roman"/>
           <w:lang w:val="en-US" w:eastAsia="de-DE"/>
         </w:rPr>
         <w:lastRenderedPageBreak/>
-        <w:t>What</w:t>
-      </w:r>
-      <w:proofErr w:type="spellEnd"/>
-      <w:r>
-        <w:rPr>
-          <w:rFonts w:eastAsia="Times New Roman"/>
-          <w:lang w:val="en-US" w:eastAsia="de-DE"/>
-        </w:rPr>
-        <w:t xml:space="preserve"> </w:t>
-      </w:r>
-      <w:proofErr w:type="spellStart"/>
-      <w:r>
-        <w:rPr>
-          <w:rFonts w:eastAsia="Times New Roman"/>
-          <w:lang w:val="en-US" w:eastAsia="de-DE"/>
-        </w:rPr>
-        <w:t>is</w:t>
-      </w:r>
-      <w:proofErr w:type="spellEnd"/>
-      <w:r>
-        <w:rPr>
-          <w:rFonts w:eastAsia="Times New Roman"/>
-          <w:lang w:val="en-US" w:eastAsia="de-DE"/>
-        </w:rPr>
-        <w:t xml:space="preserve"> </w:t>
-      </w:r>
-      <w:proofErr w:type="spellStart"/>
-      <w:r>
-        <w:rPr>
-          <w:rFonts w:eastAsia="Times New Roman"/>
-          <w:lang w:val="en-US" w:eastAsia="de-DE"/>
-        </w:rPr>
-        <w:t>semantic</w:t>
-      </w:r>
-      <w:proofErr w:type="spellEnd"/>
-      <w:r>
-        <w:rPr>
-          <w:rFonts w:eastAsia="Times New Roman"/>
-          <w:lang w:val="en-US" w:eastAsia="de-DE"/>
-        </w:rPr>
-        <w:t xml:space="preserve"> </w:t>
-      </w:r>
-      <w:proofErr w:type="spellStart"/>
-      <w:r>
-        <w:rPr>
-          <w:rFonts w:eastAsia="Times New Roman"/>
-          <w:lang w:val="en-US" w:eastAsia="de-DE"/>
-        </w:rPr>
-        <w:t>versioning</w:t>
-      </w:r>
-      <w:proofErr w:type="spellEnd"/>
-      <w:r>
-        <w:rPr>
-          <w:rFonts w:eastAsia="Times New Roman"/>
-          <w:lang w:val="en-US" w:eastAsia="de-DE"/>
-        </w:rPr>
-        <w:t>?</w:t>
-      </w:r>
+        <w:t>What is semantic versioning?</w:t>
+      </w:r>
+      <w:bookmarkEnd w:id="7"/>
     </w:p>
     <w:p>
       <w:pPr>
@@ -3174,6 +4783,7 @@
           <w:lang w:val="en-US" w:eastAsia="de-DE"/>
         </w:rPr>
       </w:pPr>
+      <w:bookmarkStart w:id="8" w:name="_Toc531170067"/>
       <w:r>
         <w:rPr>
           <w:rFonts w:eastAsia="Times New Roman"/>
@@ -3198,6 +4808,7 @@
         </w:rPr>
         <w:t>?</w:t>
       </w:r>
+      <w:bookmarkEnd w:id="8"/>
     </w:p>
     <w:p>
       <w:pPr>
@@ -3407,6 +5018,7 @@
           <w:lang w:val="en-US" w:eastAsia="de-DE"/>
         </w:rPr>
       </w:pPr>
+      <w:bookmarkStart w:id="9" w:name="_Toc531170068"/>
       <w:r>
         <w:rPr>
           <w:rFonts w:eastAsia="Times New Roman"/>
@@ -3415,6 +5027,7 @@
         <w:lastRenderedPageBreak/>
         <w:t>Install a specific version of a package (I)</w:t>
       </w:r>
+      <w:bookmarkEnd w:id="9"/>
     </w:p>
     <w:p>
       <w:pPr>
@@ -3728,6 +5341,7 @@
           <w:lang w:val="en-US" w:eastAsia="de-DE"/>
         </w:rPr>
       </w:pPr>
+      <w:bookmarkStart w:id="10" w:name="_Toc531170069"/>
       <w:r>
         <w:rPr>
           <w:rFonts w:eastAsia="Times New Roman"/>
@@ -3736,6 +5350,7 @@
         <w:lastRenderedPageBreak/>
         <w:t>Install a specific version of a package (II)</w:t>
       </w:r>
+      <w:bookmarkEnd w:id="10"/>
     </w:p>
     <w:p>
       <w:pPr>
@@ -4046,6 +5661,7 @@
           <w:lang w:val="en-US" w:eastAsia="de-DE"/>
         </w:rPr>
       </w:pPr>
+      <w:bookmarkStart w:id="11" w:name="_Toc531170070"/>
       <w:r>
         <w:rPr>
           <w:rFonts w:eastAsia="Times New Roman"/>
@@ -4068,17 +5684,9 @@
           <w:rFonts w:eastAsia="Times New Roman"/>
           <w:lang w:val="en-US" w:eastAsia="de-DE"/>
         </w:rPr>
-        <w:t xml:space="preserve"> </w:t>
-      </w:r>
-      <w:proofErr w:type="spellStart"/>
-      <w:r>
-        <w:rPr>
-          <w:rFonts w:eastAsia="Times New Roman"/>
-          <w:lang w:val="en-US" w:eastAsia="de-DE"/>
-        </w:rPr>
-        <w:t>package</w:t>
-      </w:r>
-      <w:proofErr w:type="spellEnd"/>
+        <w:t xml:space="preserve"> package</w:t>
+      </w:r>
+      <w:bookmarkEnd w:id="11"/>
     </w:p>
     <w:p>
       <w:pPr>
@@ -4382,6 +5990,7 @@
           <w:lang w:val="en-US" w:eastAsia="de-DE"/>
         </w:rPr>
       </w:pPr>
+      <w:bookmarkStart w:id="12" w:name="_Toc531170071"/>
       <w:r>
         <w:rPr>
           <w:rFonts w:eastAsia="Times New Roman"/>
@@ -4404,17 +6013,9 @@
           <w:rFonts w:eastAsia="Times New Roman"/>
           <w:lang w:val="en-US" w:eastAsia="de-DE"/>
         </w:rPr>
-        <w:t xml:space="preserve"> </w:t>
-      </w:r>
-      <w:proofErr w:type="spellStart"/>
-      <w:r>
-        <w:rPr>
-          <w:rFonts w:eastAsia="Times New Roman"/>
-          <w:lang w:val="en-US" w:eastAsia="de-DE"/>
-        </w:rPr>
-        <w:t>package</w:t>
-      </w:r>
-      <w:proofErr w:type="spellEnd"/>
+        <w:t xml:space="preserve"> package</w:t>
+      </w:r>
+      <w:bookmarkEnd w:id="12"/>
     </w:p>
     <w:p>
       <w:pPr>
@@ -4533,6 +6134,7 @@
           <w:lang w:val="en-US" w:eastAsia="de-DE"/>
         </w:rPr>
       </w:pPr>
+      <w:bookmarkStart w:id="13" w:name="_Toc531170072"/>
       <w:proofErr w:type="gramStart"/>
       <w:r>
         <w:rPr>
@@ -4541,6 +6143,7 @@
         </w:rPr>
         <w:t>Search for available package versions?</w:t>
       </w:r>
+      <w:bookmarkEnd w:id="13"/>
       <w:proofErr w:type="gramEnd"/>
     </w:p>
     <w:p>
@@ -4621,7 +6224,7 @@
           <w:lang w:val="en-US" w:eastAsia="de-DE"/>
         </w:rPr>
       </w:pPr>
-      <w:bookmarkStart w:id="0" w:name="_GoBack"/>
+      <w:bookmarkStart w:id="14" w:name="_Toc531170073"/>
       <w:r>
         <w:rPr>
           <w:rFonts w:eastAsia="Times New Roman"/>
@@ -4646,8 +6249,8 @@
         </w:rPr>
         <w:t>?</w:t>
       </w:r>
+      <w:bookmarkEnd w:id="14"/>
     </w:p>
-    <w:bookmarkEnd w:id="0"/>
     <w:p>
       <w:pPr>
         <w:pStyle w:val="NormalWeb"/>
@@ -4980,6 +6583,56 @@
         <w:tabs>
           <w:tab w:val="clear" w:pos="4536"/>
           <w:tab w:val="clear" w:pos="9072"/>
+        </w:tabs>
+        <w:ind w:left="340" w:hanging="340"/>
+        <w:jc w:val="left"/>
+        <w:rPr>
+          <w:lang w:val="en-US"/>
+        </w:rPr>
+      </w:pPr>
+      <w:r>
+        <w:rPr>
+          <w:lang w:val="en-US"/>
+        </w:rPr>
+        <w:br w:type="page"/>
+      </w:r>
+    </w:p>
+    <w:p>
+      <w:pPr>
+        <w:tabs>
+          <w:tab w:val="clear" w:pos="4536"/>
+          <w:tab w:val="clear" w:pos="9072"/>
+        </w:tabs>
+        <w:ind w:left="340" w:hanging="340"/>
+        <w:jc w:val="left"/>
+        <w:rPr>
+          <w:lang w:val="en-US"/>
+        </w:rPr>
+      </w:pPr>
+    </w:p>
+    <w:p>
+      <w:pPr>
+        <w:pStyle w:val="Heading1"/>
+        <w:rPr>
+          <w:rFonts w:ascii="Times New Roman" w:hAnsi="Times New Roman" w:cs="Times New Roman"/>
+        </w:rPr>
+      </w:pPr>
+      <w:bookmarkStart w:id="15" w:name="_Toc531170074"/>
+      <w:proofErr w:type="spellStart"/>
+      <w:r>
+        <w:t>Utilizing</w:t>
+      </w:r>
+      <w:proofErr w:type="spellEnd"/>
+      <w:r>
+        <w:t xml:space="preserve"> Channels</w:t>
+      </w:r>
+      <w:bookmarkEnd w:id="15"/>
+    </w:p>
+    <w:p>
+      <w:pPr>
+        <w:tabs>
+          <w:tab w:val="clear" w:pos="4536"/>
+          <w:tab w:val="clear" w:pos="9072"/>
           <w:tab w:val="left" w:pos="916"/>
           <w:tab w:val="left" w:pos="1832"/>
           <w:tab w:val="left" w:pos="2748"/>
@@ -5004,13 +6657,2820 @@
         </w:rPr>
       </w:pPr>
     </w:p>
+    <w:p>
+      <w:pPr>
+        <w:pStyle w:val="Heading2"/>
+        <w:ind w:left="578" w:hanging="578"/>
+        <w:rPr>
+          <w:rFonts w:eastAsia="Times New Roman"/>
+          <w:lang w:val="en-US" w:eastAsia="de-DE"/>
+        </w:rPr>
+      </w:pPr>
+      <w:bookmarkStart w:id="16" w:name="_Toc531170075"/>
+      <w:r>
+        <w:rPr>
+          <w:rFonts w:eastAsia="Times New Roman"/>
+          <w:lang w:val="en-US" w:eastAsia="de-DE"/>
+        </w:rPr>
+        <w:t>Channels and why are they needed?</w:t>
+      </w:r>
+      <w:bookmarkEnd w:id="16"/>
+    </w:p>
+    <w:p>
+      <w:pPr>
+        <w:pStyle w:val="NormalWeb"/>
+        <w:rPr>
+          <w:lang w:val="en-US"/>
+        </w:rPr>
+      </w:pPr>
+      <w:r>
+        <w:rPr>
+          <w:lang w:val="en-US"/>
+        </w:rPr>
+        <w:t xml:space="preserve">All </w:t>
+      </w:r>
+      <w:proofErr w:type="spellStart"/>
+      <w:r>
+        <w:rPr>
+          <w:lang w:val="en-US"/>
+        </w:rPr>
+        <w:t>Conda</w:t>
+      </w:r>
+      <w:proofErr w:type="spellEnd"/>
+      <w:r>
+        <w:rPr>
+          <w:lang w:val="en-US"/>
+        </w:rPr>
+        <w:t xml:space="preserve"> packages </w:t>
+      </w:r>
+      <w:proofErr w:type="gramStart"/>
+      <w:r>
+        <w:rPr>
+          <w:lang w:val="en-US"/>
+        </w:rPr>
+        <w:t>we've</w:t>
+      </w:r>
+      <w:proofErr w:type="gramEnd"/>
+      <w:r>
+        <w:rPr>
+          <w:lang w:val="en-US"/>
+        </w:rPr>
+        <w:t xml:space="preserve"> seen so far were published on the </w:t>
+      </w:r>
+      <w:r>
+        <w:rPr>
+          <w:rStyle w:val="HTMLCode"/>
+          <w:lang w:val="en-US"/>
+        </w:rPr>
+        <w:t>main</w:t>
+      </w:r>
+      <w:r>
+        <w:rPr>
+          <w:lang w:val="en-US"/>
+        </w:rPr>
+        <w:t xml:space="preserve"> or </w:t>
+      </w:r>
+      <w:r>
+        <w:rPr>
+          <w:rStyle w:val="HTMLCode"/>
+          <w:lang w:val="en-US"/>
+        </w:rPr>
+        <w:t>default</w:t>
+      </w:r>
+      <w:r>
+        <w:rPr>
+          <w:lang w:val="en-US"/>
+        </w:rPr>
+        <w:t xml:space="preserve"> channel of Anaconda Cloud. A </w:t>
+      </w:r>
+      <w:proofErr w:type="spellStart"/>
+      <w:r>
+        <w:rPr>
+          <w:rStyle w:val="Emphasis"/>
+          <w:lang w:val="en-US"/>
+        </w:rPr>
+        <w:t>Conda</w:t>
+      </w:r>
+      <w:proofErr w:type="spellEnd"/>
+      <w:r>
+        <w:rPr>
+          <w:rStyle w:val="Emphasis"/>
+          <w:lang w:val="en-US"/>
+        </w:rPr>
+        <w:t xml:space="preserve"> channel</w:t>
+      </w:r>
+      <w:r>
+        <w:rPr>
+          <w:lang w:val="en-US"/>
+        </w:rPr>
+        <w:t xml:space="preserve"> is an identifier of a path (e.g., as in a web address) from which </w:t>
+      </w:r>
+      <w:proofErr w:type="spellStart"/>
+      <w:r>
+        <w:rPr>
+          <w:lang w:val="en-US"/>
+        </w:rPr>
+        <w:t>Conda</w:t>
+      </w:r>
+      <w:proofErr w:type="spellEnd"/>
+      <w:r>
+        <w:rPr>
+          <w:lang w:val="en-US"/>
+        </w:rPr>
+        <w:t xml:space="preserve"> packages </w:t>
+      </w:r>
+      <w:proofErr w:type="gramStart"/>
+      <w:r>
+        <w:rPr>
+          <w:lang w:val="en-US"/>
+        </w:rPr>
+        <w:t>can be obtained</w:t>
+      </w:r>
+      <w:proofErr w:type="gramEnd"/>
+      <w:r>
+        <w:rPr>
+          <w:lang w:val="en-US"/>
+        </w:rPr>
+        <w:t xml:space="preserve">. Using the public cloud, installing without specifying a channel points to the </w:t>
+      </w:r>
+      <w:r>
+        <w:rPr>
+          <w:rStyle w:val="HTMLCode"/>
+          <w:lang w:val="en-US"/>
+        </w:rPr>
+        <w:t>main</w:t>
+      </w:r>
+      <w:r>
+        <w:rPr>
+          <w:lang w:val="en-US"/>
+        </w:rPr>
+        <w:t xml:space="preserve"> channel at </w:t>
+      </w:r>
+      <w:hyperlink r:id="rId20" w:tgtFrame="_blank" w:history="1">
+        <w:r>
+          <w:rPr>
+            <w:rStyle w:val="Hyperlink"/>
+            <w:lang w:val="en-US"/>
+          </w:rPr>
+          <w:t>https://repo.continuum.io/pkgs/main</w:t>
+        </w:r>
+      </w:hyperlink>
+      <w:r>
+        <w:rPr>
+          <w:lang w:val="en-US"/>
+        </w:rPr>
+        <w:t xml:space="preserve">; where hundreds of packages are available. Although covering a wide swath, the </w:t>
+      </w:r>
+      <w:r>
+        <w:rPr>
+          <w:rStyle w:val="HTMLCode"/>
+          <w:lang w:val="en-US"/>
+        </w:rPr>
+        <w:t>main</w:t>
+      </w:r>
+      <w:r>
+        <w:rPr>
+          <w:lang w:val="en-US"/>
+        </w:rPr>
+        <w:t xml:space="preserve"> channel contains only packages that </w:t>
+      </w:r>
+      <w:proofErr w:type="gramStart"/>
+      <w:r>
+        <w:rPr>
+          <w:lang w:val="en-US"/>
+        </w:rPr>
+        <w:t>are (moderately) curated</w:t>
+      </w:r>
+      <w:proofErr w:type="gramEnd"/>
+      <w:r>
+        <w:rPr>
+          <w:lang w:val="en-US"/>
+        </w:rPr>
+        <w:t xml:space="preserve"> by Anaconda Inc. Given finite resources and a particular area focus, </w:t>
+      </w:r>
+      <w:proofErr w:type="gramStart"/>
+      <w:r>
+        <w:rPr>
+          <w:lang w:val="en-US"/>
+        </w:rPr>
+        <w:t>not all genuinely worthwhile packages are vetted by Anaconda Inc</w:t>
+      </w:r>
+      <w:proofErr w:type="gramEnd"/>
+      <w:r>
+        <w:rPr>
+          <w:lang w:val="en-US"/>
+        </w:rPr>
+        <w:t>.</w:t>
+      </w:r>
+    </w:p>
+    <w:p>
+      <w:pPr>
+        <w:pStyle w:val="NormalWeb"/>
+        <w:rPr>
+          <w:lang w:val="en-US"/>
+        </w:rPr>
+      </w:pPr>
+      <w:r>
+        <w:rPr>
+          <w:lang w:val="en-US"/>
+        </w:rPr>
+        <w:t xml:space="preserve">If you happen to be working in a firewalled or </w:t>
+      </w:r>
+      <w:proofErr w:type="spellStart"/>
+      <w:r>
+        <w:rPr>
+          <w:lang w:val="en-US"/>
+        </w:rPr>
+        <w:t>airgapped</w:t>
+      </w:r>
+      <w:proofErr w:type="spellEnd"/>
+      <w:r>
+        <w:rPr>
+          <w:lang w:val="en-US"/>
+        </w:rPr>
+        <w:t xml:space="preserve"> environment with a private installation of Anaconda Repository, your </w:t>
+      </w:r>
+      <w:r>
+        <w:rPr>
+          <w:rStyle w:val="HTMLCode"/>
+          <w:lang w:val="en-US"/>
+        </w:rPr>
+        <w:t>default</w:t>
+      </w:r>
+      <w:r>
+        <w:rPr>
+          <w:lang w:val="en-US"/>
+        </w:rPr>
+        <w:t xml:space="preserve"> channel may point to a different (internal) URL, but the same concepts will apply.</w:t>
+      </w:r>
+    </w:p>
+    <w:p>
+      <w:pPr>
+        <w:pStyle w:val="NormalWeb"/>
+        <w:rPr>
+          <w:lang w:val="en-US"/>
+        </w:rPr>
+      </w:pPr>
+      <w:r>
+        <w:rPr>
+          <w:lang w:val="en-US"/>
+        </w:rPr>
+        <w:t xml:space="preserve">Anyone may register for an account with Anaconda Cloud, thereby creating </w:t>
+      </w:r>
+      <w:proofErr w:type="gramStart"/>
+      <w:r>
+        <w:rPr>
+          <w:lang w:val="en-US"/>
+        </w:rPr>
+        <w:t>their</w:t>
+      </w:r>
+      <w:proofErr w:type="gramEnd"/>
+      <w:r>
+        <w:rPr>
+          <w:lang w:val="en-US"/>
+        </w:rPr>
+        <w:t xml:space="preserve"> own personal </w:t>
+      </w:r>
+      <w:proofErr w:type="spellStart"/>
+      <w:r>
+        <w:rPr>
+          <w:lang w:val="en-US"/>
+        </w:rPr>
+        <w:t>Conda</w:t>
+      </w:r>
+      <w:proofErr w:type="spellEnd"/>
+      <w:r>
+        <w:rPr>
+          <w:lang w:val="en-US"/>
+        </w:rPr>
+        <w:t xml:space="preserve"> channel. This </w:t>
+      </w:r>
+      <w:proofErr w:type="gramStart"/>
+      <w:r>
+        <w:rPr>
+          <w:lang w:val="en-US"/>
+        </w:rPr>
+        <w:t>is covered</w:t>
+      </w:r>
+      <w:proofErr w:type="gramEnd"/>
+      <w:r>
+        <w:rPr>
+          <w:lang w:val="en-US"/>
+        </w:rPr>
+        <w:t xml:space="preserve"> in the companion course </w:t>
+      </w:r>
+      <w:proofErr w:type="spellStart"/>
+      <w:r>
+        <w:rPr>
+          <w:rStyle w:val="Emphasis"/>
+          <w:lang w:val="en-US"/>
+        </w:rPr>
+        <w:t>Conda</w:t>
+      </w:r>
+      <w:proofErr w:type="spellEnd"/>
+      <w:r>
+        <w:rPr>
+          <w:rStyle w:val="Emphasis"/>
+          <w:lang w:val="en-US"/>
+        </w:rPr>
+        <w:t xml:space="preserve"> for Building &amp; Distributing Packages</w:t>
+      </w:r>
+      <w:r>
+        <w:rPr>
+          <w:lang w:val="en-US"/>
+        </w:rPr>
+        <w:t xml:space="preserve"> (along with creating and uploading your own packages). For this course, just understand that many users have accounts and corresponding channels. </w:t>
+      </w:r>
+    </w:p>
+    <w:p>
+      <w:pPr>
+        <w:tabs>
+          <w:tab w:val="clear" w:pos="4536"/>
+          <w:tab w:val="clear" w:pos="9072"/>
+          <w:tab w:val="left" w:pos="916"/>
+          <w:tab w:val="left" w:pos="1832"/>
+          <w:tab w:val="left" w:pos="2748"/>
+          <w:tab w:val="left" w:pos="3664"/>
+          <w:tab w:val="left" w:pos="4580"/>
+          <w:tab w:val="left" w:pos="5496"/>
+          <w:tab w:val="left" w:pos="6412"/>
+          <w:tab w:val="left" w:pos="7328"/>
+          <w:tab w:val="left" w:pos="8244"/>
+          <w:tab w:val="left" w:pos="9160"/>
+          <w:tab w:val="left" w:pos="10076"/>
+          <w:tab w:val="left" w:pos="10992"/>
+          <w:tab w:val="left" w:pos="11908"/>
+          <w:tab w:val="left" w:pos="12824"/>
+          <w:tab w:val="left" w:pos="13740"/>
+          <w:tab w:val="left" w:pos="14656"/>
+        </w:tabs>
+        <w:spacing w:after="0" w:line="240" w:lineRule="auto"/>
+        <w:jc w:val="left"/>
+        <w:rPr>
+          <w:lang w:val="en-US"/>
+        </w:rPr>
+      </w:pPr>
+    </w:p>
+    <w:p>
+      <w:pPr>
+        <w:tabs>
+          <w:tab w:val="clear" w:pos="4536"/>
+          <w:tab w:val="clear" w:pos="9072"/>
+        </w:tabs>
+        <w:ind w:left="340" w:hanging="340"/>
+        <w:jc w:val="left"/>
+        <w:rPr>
+          <w:lang w:val="en-US"/>
+        </w:rPr>
+      </w:pPr>
+      <w:r>
+        <w:rPr>
+          <w:lang w:val="en-US"/>
+        </w:rPr>
+        <w:br w:type="page"/>
+      </w:r>
+    </w:p>
+    <w:p>
+      <w:pPr>
+        <w:pStyle w:val="Heading2"/>
+        <w:ind w:left="578" w:hanging="578"/>
+        <w:rPr>
+          <w:rFonts w:eastAsia="Times New Roman"/>
+          <w:lang w:val="en-US" w:eastAsia="de-DE"/>
+        </w:rPr>
+      </w:pPr>
+      <w:bookmarkStart w:id="17" w:name="_Toc531170076"/>
+      <w:proofErr w:type="spellStart"/>
+      <w:r>
+        <w:rPr>
+          <w:rFonts w:eastAsia="Times New Roman"/>
+          <w:lang w:val="en-US" w:eastAsia="de-DE"/>
+        </w:rPr>
+        <w:lastRenderedPageBreak/>
+        <w:t>Searching</w:t>
+      </w:r>
+      <w:proofErr w:type="spellEnd"/>
+      <w:r>
+        <w:rPr>
+          <w:rFonts w:eastAsia="Times New Roman"/>
+          <w:lang w:val="en-US" w:eastAsia="de-DE"/>
+        </w:rPr>
+        <w:t xml:space="preserve"> </w:t>
+      </w:r>
+      <w:proofErr w:type="spellStart"/>
+      <w:r>
+        <w:rPr>
+          <w:rFonts w:eastAsia="Times New Roman"/>
+          <w:lang w:val="en-US" w:eastAsia="de-DE"/>
+        </w:rPr>
+        <w:t>within</w:t>
+      </w:r>
+      <w:proofErr w:type="spellEnd"/>
+      <w:r>
+        <w:rPr>
+          <w:rFonts w:eastAsia="Times New Roman"/>
+          <w:lang w:val="en-US" w:eastAsia="de-DE"/>
+        </w:rPr>
+        <w:t xml:space="preserve"> </w:t>
+      </w:r>
+      <w:proofErr w:type="spellStart"/>
+      <w:r>
+        <w:rPr>
+          <w:rFonts w:eastAsia="Times New Roman"/>
+          <w:lang w:val="en-US" w:eastAsia="de-DE"/>
+        </w:rPr>
+        <w:t>channels</w:t>
+      </w:r>
+      <w:bookmarkEnd w:id="17"/>
+      <w:proofErr w:type="spellEnd"/>
+    </w:p>
+    <w:p>
+      <w:pPr>
+        <w:pStyle w:val="NormalWeb"/>
+        <w:rPr>
+          <w:lang w:val="en-US"/>
+        </w:rPr>
+      </w:pPr>
+      <w:r>
+        <w:rPr>
+          <w:lang w:val="en-US"/>
+        </w:rPr>
+        <w:t xml:space="preserve">If a particular colleague or other recognized user may have published a package useful to you, you can search for it using the </w:t>
+      </w:r>
+      <w:r>
+        <w:rPr>
+          <w:rStyle w:val="HTMLCode"/>
+          <w:lang w:val="en-US"/>
+        </w:rPr>
+        <w:t>anaconda search</w:t>
+      </w:r>
+      <w:r>
+        <w:rPr>
+          <w:lang w:val="en-US"/>
+        </w:rPr>
+        <w:t xml:space="preserve"> command. For example, David Mertz, the principal author of this course, has a channel and Anaconda Cloud account called </w:t>
+      </w:r>
+      <w:proofErr w:type="spellStart"/>
+      <w:r>
+        <w:rPr>
+          <w:rStyle w:val="HTMLCode"/>
+          <w:lang w:val="en-US"/>
+        </w:rPr>
+        <w:t>davidmertz</w:t>
+      </w:r>
+      <w:proofErr w:type="spellEnd"/>
+      <w:r>
+        <w:rPr>
+          <w:lang w:val="en-US"/>
+        </w:rPr>
+        <w:t xml:space="preserve">. You can search his channel using the command below; the option </w:t>
+      </w:r>
+      <w:r>
+        <w:rPr>
+          <w:rStyle w:val="HTMLCode"/>
+          <w:lang w:val="en-US"/>
+        </w:rPr>
+        <w:t>--channel</w:t>
+      </w:r>
+      <w:r>
+        <w:rPr>
+          <w:lang w:val="en-US"/>
+        </w:rPr>
+        <w:t xml:space="preserve"> (or </w:t>
+      </w:r>
+      <w:r>
+        <w:rPr>
+          <w:rStyle w:val="HTMLCode"/>
+          <w:lang w:val="en-US"/>
+        </w:rPr>
+        <w:t>-c</w:t>
+      </w:r>
+      <w:r>
+        <w:rPr>
+          <w:lang w:val="en-US"/>
+        </w:rPr>
+        <w:t xml:space="preserve"> for short) specifies the channel to search. Particular users may have published more niche software you would like to use; for example, colleagues of yours may publish packages of special use in your field or topic area. </w:t>
+      </w:r>
+    </w:p>
+    <w:p>
+      <w:pPr>
+        <w:pStyle w:val="NormalWeb"/>
+        <w:rPr>
+          <w:lang w:val="en-US"/>
+        </w:rPr>
+      </w:pPr>
+      <w:r>
+        <w:rPr>
+          <w:noProof/>
+          <w:lang w:eastAsia="de-DE"/>
+        </w:rPr>
+        <w:drawing>
+          <wp:inline distT="0" distB="0" distL="0" distR="0" wp14:anchorId="721EB349" wp14:editId="479E51D1">
+            <wp:extent cx="5760720" cy="2105660"/>
+            <wp:effectExtent l="0" t="0" r="0" b="8890"/>
+            <wp:docPr id="3" name="Picture 3"/>
+            <wp:cNvGraphicFramePr>
+              <a:graphicFrameLocks xmlns:a="http://schemas.openxmlformats.org/drawingml/2006/main" noChangeAspect="1"/>
+            </wp:cNvGraphicFramePr>
+            <a:graphic xmlns:a="http://schemas.openxmlformats.org/drawingml/2006/main">
+              <a:graphicData uri="http://schemas.openxmlformats.org/drawingml/2006/picture">
+                <pic:pic xmlns:pic="http://schemas.openxmlformats.org/drawingml/2006/picture">
+                  <pic:nvPicPr>
+                    <pic:cNvPr id="1" name=""/>
+                    <pic:cNvPicPr/>
+                  </pic:nvPicPr>
+                  <pic:blipFill>
+                    <a:blip r:embed="rId21"/>
+                    <a:stretch>
+                      <a:fillRect/>
+                    </a:stretch>
+                  </pic:blipFill>
+                  <pic:spPr>
+                    <a:xfrm>
+                      <a:off x="0" y="0"/>
+                      <a:ext cx="5760720" cy="2105660"/>
+                    </a:xfrm>
+                    <a:prstGeom prst="rect">
+                      <a:avLst/>
+                    </a:prstGeom>
+                  </pic:spPr>
+                </pic:pic>
+              </a:graphicData>
+            </a:graphic>
+          </wp:inline>
+        </w:drawing>
+      </w:r>
+      <w:r>
+        <w:rPr>
+          <w:lang w:val="en-US"/>
+        </w:rPr>
+        <w:t xml:space="preserve">In this case, the switch </w:t>
+      </w:r>
+      <w:r>
+        <w:rPr>
+          <w:rStyle w:val="HTMLCode"/>
+          <w:lang w:val="en-US"/>
+        </w:rPr>
+        <w:t>--override-channels</w:t>
+      </w:r>
+      <w:r>
+        <w:rPr>
+          <w:lang w:val="en-US"/>
+        </w:rPr>
+        <w:t xml:space="preserve"> </w:t>
+      </w:r>
+      <w:proofErr w:type="gramStart"/>
+      <w:r>
+        <w:rPr>
+          <w:lang w:val="en-US"/>
+        </w:rPr>
+        <w:t>is used</w:t>
+      </w:r>
+      <w:proofErr w:type="gramEnd"/>
+      <w:r>
+        <w:rPr>
+          <w:lang w:val="en-US"/>
+        </w:rPr>
+        <w:t xml:space="preserve"> to prevent searching on default channels. The switch </w:t>
+      </w:r>
+      <w:r>
+        <w:rPr>
+          <w:rStyle w:val="HTMLCode"/>
+          <w:lang w:val="en-US"/>
+        </w:rPr>
+        <w:t>--platform</w:t>
+      </w:r>
+      <w:r>
+        <w:rPr>
+          <w:lang w:val="en-US"/>
+        </w:rPr>
+        <w:t xml:space="preserve"> is used to select a platform that may differ from the one on which the search is run (absent the switch, the current computer's platform is used).</w:t>
+      </w:r>
+    </w:p>
+    <w:p>
+      <w:pPr>
+        <w:pStyle w:val="NormalWeb"/>
+        <w:rPr>
+          <w:lang w:val="en-US"/>
+        </w:rPr>
+      </w:pPr>
+      <w:r>
+        <w:rPr>
+          <w:lang w:val="en-US"/>
+        </w:rPr>
+        <w:t xml:space="preserve">The first search is unusual in that it does not specify a package name, which is </w:t>
+      </w:r>
+      <w:proofErr w:type="gramStart"/>
+      <w:r>
+        <w:rPr>
+          <w:lang w:val="en-US"/>
+        </w:rPr>
+        <w:t>more typical actual use</w:t>
+      </w:r>
+      <w:proofErr w:type="gramEnd"/>
+      <w:r>
+        <w:rPr>
+          <w:lang w:val="en-US"/>
+        </w:rPr>
+        <w:t xml:space="preserve">. For example, you might want to know which versions of the package of </w:t>
+      </w:r>
+      <w:proofErr w:type="spellStart"/>
+      <w:r>
+        <w:rPr>
+          <w:rStyle w:val="HTMLCode"/>
+          <w:lang w:val="en-US"/>
+        </w:rPr>
+        <w:t>textadapter</w:t>
+      </w:r>
+      <w:proofErr w:type="spellEnd"/>
+      <w:r>
+        <w:rPr>
+          <w:lang w:val="en-US"/>
+        </w:rPr>
+        <w:t xml:space="preserve"> for the </w:t>
+      </w:r>
+      <w:r>
+        <w:rPr>
+          <w:rStyle w:val="HTMLCode"/>
+          <w:lang w:val="en-US"/>
+        </w:rPr>
+        <w:t>win-64</w:t>
+      </w:r>
+      <w:r>
+        <w:rPr>
+          <w:lang w:val="en-US"/>
+        </w:rPr>
+        <w:t xml:space="preserve"> platform are available for any version of Python (assuming you know in which channels to look):</w:t>
+      </w:r>
+    </w:p>
+    <w:p>
+      <w:pPr>
+        <w:pStyle w:val="NormalWeb"/>
+        <w:rPr>
+          <w:lang w:val="en-US"/>
+        </w:rPr>
+      </w:pPr>
+      <w:r>
+        <w:rPr>
+          <w:noProof/>
+          <w:lang w:eastAsia="de-DE"/>
+        </w:rPr>
+        <w:drawing>
+          <wp:inline distT="0" distB="0" distL="0" distR="0" wp14:anchorId="1EEBD1CF" wp14:editId="5A7313AB">
+            <wp:extent cx="5760720" cy="1341120"/>
+            <wp:effectExtent l="0" t="0" r="0" b="0"/>
+            <wp:docPr id="12" name="Picture 12"/>
+            <wp:cNvGraphicFramePr>
+              <a:graphicFrameLocks xmlns:a="http://schemas.openxmlformats.org/drawingml/2006/main" noChangeAspect="1"/>
+            </wp:cNvGraphicFramePr>
+            <a:graphic xmlns:a="http://schemas.openxmlformats.org/drawingml/2006/main">
+              <a:graphicData uri="http://schemas.openxmlformats.org/drawingml/2006/picture">
+                <pic:pic xmlns:pic="http://schemas.openxmlformats.org/drawingml/2006/picture">
+                  <pic:nvPicPr>
+                    <pic:cNvPr id="1" name=""/>
+                    <pic:cNvPicPr/>
+                  </pic:nvPicPr>
+                  <pic:blipFill>
+                    <a:blip r:embed="rId22"/>
+                    <a:stretch>
+                      <a:fillRect/>
+                    </a:stretch>
+                  </pic:blipFill>
+                  <pic:spPr>
+                    <a:xfrm>
+                      <a:off x="0" y="0"/>
+                      <a:ext cx="5760720" cy="1341120"/>
+                    </a:xfrm>
+                    <a:prstGeom prst="rect">
+                      <a:avLst/>
+                    </a:prstGeom>
+                  </pic:spPr>
+                </pic:pic>
+              </a:graphicData>
+            </a:graphic>
+          </wp:inline>
+        </w:drawing>
+      </w:r>
+    </w:p>
+    <w:p>
+      <w:pPr>
+        <w:pStyle w:val="NormalWeb"/>
+        <w:rPr>
+          <w:lang w:val="en-US"/>
+        </w:rPr>
+      </w:pPr>
+      <w:r>
+        <w:rPr>
+          <w:lang w:val="en-US"/>
+        </w:rPr>
+        <w:t xml:space="preserve">Based on the examples shown, in which of the channels used in the examples above could you find an </w:t>
+      </w:r>
+      <w:r>
+        <w:rPr>
+          <w:rStyle w:val="HTMLCode"/>
+          <w:lang w:val="en-US"/>
+        </w:rPr>
+        <w:t>osx-64</w:t>
+      </w:r>
+      <w:r>
+        <w:rPr>
+          <w:lang w:val="en-US"/>
+        </w:rPr>
+        <w:t xml:space="preserve"> version of </w:t>
+      </w:r>
+      <w:proofErr w:type="spellStart"/>
+      <w:r>
+        <w:rPr>
+          <w:rStyle w:val="HTMLCode"/>
+          <w:lang w:val="en-US"/>
+        </w:rPr>
+        <w:t>textadapter</w:t>
+      </w:r>
+      <w:proofErr w:type="spellEnd"/>
+      <w:r>
+        <w:rPr>
+          <w:lang w:val="en-US"/>
+        </w:rPr>
+        <w:t xml:space="preserve"> for Python 3.6?</w:t>
+      </w:r>
+    </w:p>
+    <w:p>
+      <w:pPr>
+        <w:tabs>
+          <w:tab w:val="clear" w:pos="4536"/>
+          <w:tab w:val="clear" w:pos="9072"/>
+          <w:tab w:val="left" w:pos="916"/>
+          <w:tab w:val="left" w:pos="1832"/>
+          <w:tab w:val="left" w:pos="2748"/>
+          <w:tab w:val="left" w:pos="3664"/>
+          <w:tab w:val="left" w:pos="4580"/>
+          <w:tab w:val="left" w:pos="5496"/>
+          <w:tab w:val="left" w:pos="6412"/>
+          <w:tab w:val="left" w:pos="7328"/>
+          <w:tab w:val="left" w:pos="8244"/>
+          <w:tab w:val="left" w:pos="9160"/>
+          <w:tab w:val="left" w:pos="10076"/>
+          <w:tab w:val="left" w:pos="10992"/>
+          <w:tab w:val="left" w:pos="11908"/>
+          <w:tab w:val="left" w:pos="12824"/>
+          <w:tab w:val="left" w:pos="13740"/>
+          <w:tab w:val="left" w:pos="14656"/>
+        </w:tabs>
+        <w:spacing w:after="0" w:line="240" w:lineRule="auto"/>
+        <w:jc w:val="left"/>
+        <w:rPr>
+          <w:lang w:val="en-US"/>
+        </w:rPr>
+      </w:pPr>
+      <w:proofErr w:type="spellStart"/>
+      <w:r>
+        <w:rPr>
+          <w:lang w:val="en-US"/>
+        </w:rPr>
+        <w:t>Conda</w:t>
+      </w:r>
+      <w:proofErr w:type="spellEnd"/>
+      <w:r>
+        <w:rPr>
+          <w:lang w:val="en-US"/>
+        </w:rPr>
+        <w:t xml:space="preserve"> search –c </w:t>
+      </w:r>
+      <w:proofErr w:type="spellStart"/>
+      <w:r>
+        <w:rPr>
+          <w:lang w:val="en-US"/>
+        </w:rPr>
+        <w:t>conda</w:t>
+      </w:r>
+      <w:proofErr w:type="spellEnd"/>
+      <w:r>
+        <w:rPr>
+          <w:lang w:val="en-US"/>
+        </w:rPr>
+        <w:t xml:space="preserve">-forge –c </w:t>
+      </w:r>
+      <w:proofErr w:type="spellStart"/>
+      <w:r>
+        <w:rPr>
+          <w:lang w:val="en-US"/>
+        </w:rPr>
+        <w:t>davidmertz</w:t>
+      </w:r>
+      <w:proofErr w:type="spellEnd"/>
+      <w:r>
+        <w:rPr>
+          <w:lang w:val="en-US"/>
+        </w:rPr>
+        <w:t xml:space="preserve"> –</w:t>
+      </w:r>
+      <w:proofErr w:type="spellStart"/>
+      <w:r>
+        <w:rPr>
+          <w:lang w:val="en-US"/>
+        </w:rPr>
+        <w:t>plattform</w:t>
+      </w:r>
+      <w:proofErr w:type="spellEnd"/>
+      <w:r>
+        <w:rPr>
+          <w:lang w:val="en-US"/>
+        </w:rPr>
+        <w:t xml:space="preserve"> osx-64 </w:t>
+      </w:r>
+      <w:proofErr w:type="spellStart"/>
+      <w:r>
+        <w:rPr>
+          <w:lang w:val="en-US"/>
+        </w:rPr>
+        <w:t>textadapter</w:t>
+      </w:r>
+      <w:proofErr w:type="spellEnd"/>
+    </w:p>
+    <w:p>
+      <w:pPr>
+        <w:tabs>
+          <w:tab w:val="clear" w:pos="4536"/>
+          <w:tab w:val="clear" w:pos="9072"/>
+        </w:tabs>
+        <w:ind w:left="340" w:hanging="340"/>
+        <w:jc w:val="left"/>
+        <w:rPr>
+          <w:lang w:val="en-US"/>
+        </w:rPr>
+      </w:pPr>
+      <w:r>
+        <w:rPr>
+          <w:lang w:val="en-US"/>
+        </w:rPr>
+        <w:br w:type="page"/>
+      </w:r>
+    </w:p>
+    <w:p>
+      <w:pPr>
+        <w:pStyle w:val="Heading2"/>
+        <w:ind w:left="578" w:hanging="578"/>
+        <w:rPr>
+          <w:rFonts w:eastAsia="Times New Roman"/>
+          <w:lang w:val="en-US" w:eastAsia="de-DE"/>
+        </w:rPr>
+      </w:pPr>
+      <w:bookmarkStart w:id="18" w:name="_Toc531170077"/>
+      <w:proofErr w:type="spellStart"/>
+      <w:r>
+        <w:rPr>
+          <w:rFonts w:eastAsia="Times New Roman"/>
+          <w:lang w:val="en-US" w:eastAsia="de-DE"/>
+        </w:rPr>
+        <w:lastRenderedPageBreak/>
+        <w:t>Searching</w:t>
+      </w:r>
+      <w:proofErr w:type="spellEnd"/>
+      <w:r>
+        <w:rPr>
+          <w:rFonts w:eastAsia="Times New Roman"/>
+          <w:lang w:val="en-US" w:eastAsia="de-DE"/>
+        </w:rPr>
+        <w:t xml:space="preserve"> </w:t>
+      </w:r>
+      <w:proofErr w:type="spellStart"/>
+      <w:r>
+        <w:rPr>
+          <w:rFonts w:eastAsia="Times New Roman"/>
+          <w:lang w:val="en-US" w:eastAsia="de-DE"/>
+        </w:rPr>
+        <w:t>across</w:t>
+      </w:r>
+      <w:proofErr w:type="spellEnd"/>
+      <w:r>
+        <w:rPr>
+          <w:rFonts w:eastAsia="Times New Roman"/>
+          <w:lang w:val="en-US" w:eastAsia="de-DE"/>
+        </w:rPr>
+        <w:t xml:space="preserve"> </w:t>
+      </w:r>
+      <w:proofErr w:type="spellStart"/>
+      <w:r>
+        <w:rPr>
+          <w:rFonts w:eastAsia="Times New Roman"/>
+          <w:lang w:val="en-US" w:eastAsia="de-DE"/>
+        </w:rPr>
+        <w:t>channels</w:t>
+      </w:r>
+      <w:bookmarkEnd w:id="18"/>
+      <w:proofErr w:type="spellEnd"/>
+    </w:p>
+    <w:p>
+      <w:pPr>
+        <w:pStyle w:val="NormalWeb"/>
+        <w:rPr>
+          <w:lang w:val="en-US"/>
+        </w:rPr>
+      </w:pPr>
+      <w:r>
+        <w:rPr>
+          <w:lang w:val="en-US"/>
+        </w:rPr>
+        <w:t xml:space="preserve">Although the </w:t>
+      </w:r>
+      <w:proofErr w:type="spellStart"/>
+      <w:r>
+        <w:rPr>
+          <w:rStyle w:val="HTMLCode"/>
+          <w:lang w:val="en-US"/>
+        </w:rPr>
+        <w:t>conda</w:t>
+      </w:r>
+      <w:proofErr w:type="spellEnd"/>
+      <w:r>
+        <w:rPr>
+          <w:lang w:val="en-US"/>
+        </w:rPr>
+        <w:t xml:space="preserve"> command and its subcommands are used for nearly everything in this course, the package </w:t>
+      </w:r>
+      <w:r>
+        <w:rPr>
+          <w:rStyle w:val="HTMLCode"/>
+          <w:lang w:val="en-US"/>
+        </w:rPr>
+        <w:t>anaconda-client</w:t>
+      </w:r>
+      <w:r>
+        <w:rPr>
+          <w:lang w:val="en-US"/>
+        </w:rPr>
+        <w:t xml:space="preserve"> provides the command </w:t>
+      </w:r>
+      <w:r>
+        <w:rPr>
+          <w:rStyle w:val="HTMLCode"/>
+          <w:lang w:val="en-US"/>
+        </w:rPr>
+        <w:t>anaconda</w:t>
+      </w:r>
+      <w:r>
+        <w:rPr>
+          <w:lang w:val="en-US"/>
+        </w:rPr>
+        <w:t xml:space="preserve"> that searches in a different manner that is often more useful. For instance, you may know the name of the </w:t>
+      </w:r>
+      <w:proofErr w:type="spellStart"/>
+      <w:r>
+        <w:rPr>
+          <w:rStyle w:val="HTMLCode"/>
+          <w:lang w:val="en-US"/>
+        </w:rPr>
+        <w:t>textadapter</w:t>
+      </w:r>
+      <w:proofErr w:type="spellEnd"/>
+      <w:r>
+        <w:rPr>
+          <w:lang w:val="en-US"/>
+        </w:rPr>
+        <w:t xml:space="preserve"> package, but you may not know in which channel (or channels) it may be published (or by which users). You can search across </w:t>
+      </w:r>
+      <w:r>
+        <w:rPr>
+          <w:rStyle w:val="Emphasis"/>
+          <w:lang w:val="en-US"/>
+        </w:rPr>
+        <w:t>all channels</w:t>
+      </w:r>
+      <w:r>
+        <w:rPr>
+          <w:lang w:val="en-US"/>
+        </w:rPr>
+        <w:t xml:space="preserve"> and </w:t>
+      </w:r>
+      <w:r>
+        <w:rPr>
+          <w:rStyle w:val="Emphasis"/>
+          <w:lang w:val="en-US"/>
+        </w:rPr>
+        <w:t>all platforms</w:t>
+      </w:r>
+      <w:r>
+        <w:rPr>
+          <w:lang w:val="en-US"/>
+        </w:rPr>
+        <w:t xml:space="preserve"> using:</w:t>
+      </w:r>
+    </w:p>
+    <w:p>
+      <w:pPr>
+        <w:pStyle w:val="NormalWeb"/>
+        <w:rPr>
+          <w:lang w:val="en-US"/>
+        </w:rPr>
+      </w:pPr>
+      <w:r>
+        <w:rPr>
+          <w:noProof/>
+          <w:lang w:eastAsia="de-DE"/>
+        </w:rPr>
+        <w:drawing>
+          <wp:inline distT="0" distB="0" distL="0" distR="0" wp14:anchorId="7DD05536" wp14:editId="7740A9B1">
+            <wp:extent cx="5760720" cy="1814195"/>
+            <wp:effectExtent l="0" t="0" r="0" b="0"/>
+            <wp:docPr id="13" name="Picture 13"/>
+            <wp:cNvGraphicFramePr>
+              <a:graphicFrameLocks xmlns:a="http://schemas.openxmlformats.org/drawingml/2006/main" noChangeAspect="1"/>
+            </wp:cNvGraphicFramePr>
+            <a:graphic xmlns:a="http://schemas.openxmlformats.org/drawingml/2006/main">
+              <a:graphicData uri="http://schemas.openxmlformats.org/drawingml/2006/picture">
+                <pic:pic xmlns:pic="http://schemas.openxmlformats.org/drawingml/2006/picture">
+                  <pic:nvPicPr>
+                    <pic:cNvPr id="1" name=""/>
+                    <pic:cNvPicPr/>
+                  </pic:nvPicPr>
+                  <pic:blipFill>
+                    <a:blip r:embed="rId23"/>
+                    <a:stretch>
+                      <a:fillRect/>
+                    </a:stretch>
+                  </pic:blipFill>
+                  <pic:spPr>
+                    <a:xfrm>
+                      <a:off x="0" y="0"/>
+                      <a:ext cx="5760720" cy="1814195"/>
+                    </a:xfrm>
+                    <a:prstGeom prst="rect">
+                      <a:avLst/>
+                    </a:prstGeom>
+                  </pic:spPr>
+                </pic:pic>
+              </a:graphicData>
+            </a:graphic>
+          </wp:inline>
+        </w:drawing>
+      </w:r>
+    </w:p>
+    <w:p>
+      <w:pPr>
+        <w:pStyle w:val="NormalWeb"/>
+        <w:rPr>
+          <w:lang w:val="en-US"/>
+        </w:rPr>
+      </w:pPr>
+      <w:r>
+        <w:rPr>
+          <w:lang w:val="en-US"/>
+        </w:rPr>
+        <w:t xml:space="preserve">Following this example, use </w:t>
+      </w:r>
+      <w:r>
+        <w:rPr>
+          <w:rStyle w:val="HTMLCode"/>
+          <w:lang w:val="en-US"/>
+        </w:rPr>
+        <w:t>anaconda search</w:t>
+      </w:r>
+      <w:r>
+        <w:rPr>
+          <w:lang w:val="en-US"/>
+        </w:rPr>
+        <w:t xml:space="preserve"> to determine the latest available version of the package </w:t>
+      </w:r>
+      <w:proofErr w:type="spellStart"/>
+      <w:r>
+        <w:rPr>
+          <w:rStyle w:val="HTMLCode"/>
+          <w:lang w:val="en-US"/>
+        </w:rPr>
+        <w:t>boltons</w:t>
+      </w:r>
+      <w:proofErr w:type="spellEnd"/>
+      <w:r>
+        <w:rPr>
+          <w:lang w:val="en-US"/>
+        </w:rPr>
+        <w:t>.</w:t>
+      </w:r>
+    </w:p>
+    <w:p>
+      <w:pPr>
+        <w:tabs>
+          <w:tab w:val="clear" w:pos="4536"/>
+          <w:tab w:val="clear" w:pos="9072"/>
+        </w:tabs>
+        <w:ind w:left="340" w:hanging="340"/>
+        <w:jc w:val="left"/>
+        <w:rPr>
+          <w:lang w:val="en-US"/>
+        </w:rPr>
+      </w:pPr>
+      <w:r>
+        <w:rPr>
+          <w:lang w:val="en-US"/>
+        </w:rPr>
+        <w:br w:type="page"/>
+      </w:r>
+    </w:p>
+    <w:p>
+      <w:pPr>
+        <w:pStyle w:val="Heading2"/>
+        <w:ind w:left="578" w:hanging="578"/>
+        <w:rPr>
+          <w:rFonts w:eastAsia="Times New Roman"/>
+          <w:lang w:val="en-US" w:eastAsia="de-DE"/>
+        </w:rPr>
+      </w:pPr>
+      <w:bookmarkStart w:id="19" w:name="_Toc531170078"/>
+      <w:r>
+        <w:rPr>
+          <w:rFonts w:eastAsia="Times New Roman"/>
+          <w:lang w:val="en-US" w:eastAsia="de-DE"/>
+        </w:rPr>
+        <w:lastRenderedPageBreak/>
+        <w:t>Default, non-default, and special channels</w:t>
+      </w:r>
+      <w:bookmarkEnd w:id="19"/>
+    </w:p>
+    <w:p>
+      <w:pPr>
+        <w:pStyle w:val="NormalWeb"/>
+        <w:rPr>
+          <w:lang w:val="en-US"/>
+        </w:rPr>
+      </w:pPr>
+      <w:proofErr w:type="gramStart"/>
+      <w:r>
+        <w:rPr>
+          <w:lang w:val="en-US"/>
+        </w:rPr>
+        <w:t>The default channel on Anaconda Cloud is curated by Anaconda Inc.</w:t>
+      </w:r>
+      <w:proofErr w:type="gramEnd"/>
+      <w:r>
+        <w:rPr>
+          <w:lang w:val="en-US"/>
+        </w:rPr>
+        <w:t xml:space="preserve">, but another channel called </w:t>
+      </w:r>
+      <w:proofErr w:type="spellStart"/>
+      <w:r>
+        <w:rPr>
+          <w:rStyle w:val="HTMLCode"/>
+          <w:lang w:val="en-US"/>
+        </w:rPr>
+        <w:t>conda</w:t>
+      </w:r>
+      <w:proofErr w:type="spellEnd"/>
+      <w:r>
+        <w:rPr>
+          <w:rStyle w:val="HTMLCode"/>
+          <w:lang w:val="en-US"/>
+        </w:rPr>
+        <w:t>-forge</w:t>
+      </w:r>
+      <w:r>
+        <w:rPr>
+          <w:lang w:val="en-US"/>
+        </w:rPr>
+        <w:t xml:space="preserve"> also has a special status. This channel does not operate any differently than other channels, whether those others are associated with an individual or organization, but it acts as a kind of "community curation" of relatively well-vetted packages. The GitHub page for the </w:t>
+      </w:r>
+      <w:proofErr w:type="spellStart"/>
+      <w:r>
+        <w:rPr>
+          <w:rStyle w:val="HTMLCode"/>
+          <w:lang w:val="en-US"/>
+        </w:rPr>
+        <w:t>conda</w:t>
+      </w:r>
+      <w:proofErr w:type="spellEnd"/>
+      <w:r>
+        <w:rPr>
+          <w:rStyle w:val="HTMLCode"/>
+          <w:lang w:val="en-US"/>
+        </w:rPr>
+        <w:t>-forge</w:t>
+      </w:r>
+      <w:r>
+        <w:rPr>
+          <w:lang w:val="en-US"/>
+        </w:rPr>
+        <w:t xml:space="preserve"> project at </w:t>
+      </w:r>
+      <w:hyperlink r:id="rId24" w:tgtFrame="_blank" w:history="1">
+        <w:r>
+          <w:rPr>
+            <w:rStyle w:val="Hyperlink"/>
+            <w:lang w:val="en-US"/>
+          </w:rPr>
+          <w:t>https://github.com/conda-forge</w:t>
+        </w:r>
+      </w:hyperlink>
+      <w:r>
+        <w:rPr>
+          <w:lang w:val="en-US"/>
+        </w:rPr>
+        <w:t xml:space="preserve"> describes it </w:t>
+      </w:r>
+      <w:proofErr w:type="gramStart"/>
+      <w:r>
+        <w:rPr>
+          <w:lang w:val="en-US"/>
+        </w:rPr>
+        <w:t>as:</w:t>
+      </w:r>
+      <w:proofErr w:type="gramEnd"/>
+      <w:r>
+        <w:rPr>
+          <w:lang w:val="en-US"/>
+        </w:rPr>
+        <w:t xml:space="preserve"> "A community led collection of recipes, build infrastructure and distributions for the </w:t>
+      </w:r>
+      <w:proofErr w:type="spellStart"/>
+      <w:r>
+        <w:rPr>
+          <w:lang w:val="en-US"/>
+        </w:rPr>
+        <w:t>conda</w:t>
+      </w:r>
+      <w:proofErr w:type="spellEnd"/>
+      <w:r>
+        <w:rPr>
+          <w:lang w:val="en-US"/>
+        </w:rPr>
+        <w:t xml:space="preserve"> package manager."</w:t>
+      </w:r>
+    </w:p>
+    <w:p>
+      <w:pPr>
+        <w:pStyle w:val="NormalWeb"/>
+        <w:rPr>
+          <w:lang w:val="en-US"/>
+        </w:rPr>
+      </w:pPr>
+      <w:r>
+        <w:rPr>
+          <w:lang w:val="en-US"/>
+        </w:rPr>
+        <w:t xml:space="preserve">Apart from the somewhat more organized </w:t>
+      </w:r>
+      <w:proofErr w:type="spellStart"/>
+      <w:r>
+        <w:rPr>
+          <w:rStyle w:val="HTMLCode"/>
+          <w:lang w:val="en-US"/>
+        </w:rPr>
+        <w:t>conda</w:t>
+      </w:r>
+      <w:proofErr w:type="spellEnd"/>
+      <w:r>
+        <w:rPr>
+          <w:rStyle w:val="HTMLCode"/>
+          <w:lang w:val="en-US"/>
+        </w:rPr>
+        <w:t>-forge</w:t>
+      </w:r>
+      <w:r>
+        <w:rPr>
+          <w:lang w:val="en-US"/>
+        </w:rPr>
+        <w:t xml:space="preserve"> channel/project, Anaconda Cloud channels are relatively anarchic. Much like GitHub repos or packages on the Python Package Index (</w:t>
+      </w:r>
+      <w:proofErr w:type="spellStart"/>
+      <w:r>
+        <w:rPr>
+          <w:lang w:val="en-US"/>
+        </w:rPr>
+        <w:t>PyPI</w:t>
+      </w:r>
+      <w:proofErr w:type="spellEnd"/>
+      <w:r>
+        <w:rPr>
+          <w:lang w:val="en-US"/>
+        </w:rPr>
+        <w:t xml:space="preserve">), anyone is free to upload whatever projects they like to </w:t>
+      </w:r>
+      <w:proofErr w:type="spellStart"/>
+      <w:r>
+        <w:rPr>
+          <w:rStyle w:val="HTMLCode"/>
+          <w:lang w:val="en-US"/>
+        </w:rPr>
+        <w:t>conda</w:t>
+      </w:r>
+      <w:proofErr w:type="spellEnd"/>
+      <w:r>
+        <w:rPr>
+          <w:rStyle w:val="HTMLCode"/>
+          <w:lang w:val="en-US"/>
+        </w:rPr>
+        <w:t>-forge</w:t>
+      </w:r>
+      <w:r>
+        <w:rPr>
+          <w:lang w:val="en-US"/>
+        </w:rPr>
+        <w:t xml:space="preserve"> (as long as they </w:t>
+      </w:r>
+      <w:proofErr w:type="gramStart"/>
+      <w:r>
+        <w:rPr>
+          <w:lang w:val="en-US"/>
+        </w:rPr>
+        <w:t>are assembled</w:t>
+      </w:r>
+      <w:proofErr w:type="gramEnd"/>
+      <w:r>
+        <w:rPr>
+          <w:lang w:val="en-US"/>
+        </w:rPr>
+        <w:t xml:space="preserve"> as </w:t>
+      </w:r>
+      <w:proofErr w:type="spellStart"/>
+      <w:r>
+        <w:rPr>
+          <w:lang w:val="en-US"/>
+        </w:rPr>
+        <w:t>Conda</w:t>
+      </w:r>
+      <w:proofErr w:type="spellEnd"/>
+      <w:r>
+        <w:rPr>
+          <w:lang w:val="en-US"/>
+        </w:rPr>
+        <w:t xml:space="preserve"> packages, that is, but this is a minor restriction).</w:t>
+      </w:r>
+    </w:p>
+    <w:p>
+      <w:pPr>
+        <w:pStyle w:val="NormalWeb"/>
+        <w:rPr>
+          <w:lang w:val="en-US"/>
+        </w:rPr>
+      </w:pPr>
+      <w:r>
+        <w:rPr>
+          <w:lang w:val="en-US"/>
+        </w:rPr>
+        <w:t>You should generally trust or rely only on packages sourced from reputable channels. There is no inherent rating system for channels or their packages. However, you are likely to trust your colleagues, your organization, well-known people in your software or data science communities, and so on.</w:t>
+      </w:r>
+    </w:p>
+    <w:p>
+      <w:r>
+        <w:pict>
+          <v:rect id="_x0000_i1025" style="width:0;height:1.5pt" o:hralign="center" o:hrstd="t" o:hr="t" fillcolor="#a0a0a0" stroked="f"/>
+        </w:pict>
+      </w:r>
+    </w:p>
+    <w:p>
+      <w:pPr>
+        <w:pStyle w:val="NormalWeb"/>
+        <w:rPr>
+          <w:lang w:val="en-US"/>
+        </w:rPr>
+      </w:pPr>
+      <w:proofErr w:type="spellStart"/>
+      <w:proofErr w:type="gramStart"/>
+      <w:r>
+        <w:rPr>
+          <w:rStyle w:val="HTMLCode"/>
+          <w:lang w:val="en-US"/>
+        </w:rPr>
+        <w:t>conda</w:t>
+      </w:r>
+      <w:proofErr w:type="spellEnd"/>
+      <w:r>
+        <w:rPr>
+          <w:rStyle w:val="HTMLCode"/>
+          <w:lang w:val="en-US"/>
+        </w:rPr>
+        <w:t>-forge</w:t>
+      </w:r>
+      <w:proofErr w:type="gramEnd"/>
+      <w:r>
+        <w:rPr>
+          <w:lang w:val="en-US"/>
+        </w:rPr>
+        <w:t xml:space="preserve"> is almost certainly the most widely used channel on Anaconda Cloud. In fact, it has very many more packages than the </w:t>
+      </w:r>
+      <w:r>
+        <w:rPr>
+          <w:rStyle w:val="HTMLCode"/>
+          <w:lang w:val="en-US"/>
+        </w:rPr>
+        <w:t>main</w:t>
+      </w:r>
+      <w:r>
+        <w:rPr>
+          <w:lang w:val="en-US"/>
+        </w:rPr>
+        <w:t xml:space="preserve"> channel itself. Use the tools from this course to make a rough estimate of the number of packages available on the </w:t>
+      </w:r>
+      <w:proofErr w:type="spellStart"/>
+      <w:r>
+        <w:rPr>
+          <w:rStyle w:val="HTMLCode"/>
+          <w:lang w:val="en-US"/>
+        </w:rPr>
+        <w:t>conda</w:t>
+      </w:r>
+      <w:proofErr w:type="spellEnd"/>
+      <w:r>
+        <w:rPr>
+          <w:rStyle w:val="HTMLCode"/>
+          <w:lang w:val="en-US"/>
+        </w:rPr>
+        <w:t>-forge</w:t>
+      </w:r>
+      <w:r>
+        <w:rPr>
+          <w:lang w:val="en-US"/>
+        </w:rPr>
+        <w:t xml:space="preserve"> channel for the </w:t>
+      </w:r>
+      <w:r>
+        <w:rPr>
+          <w:rStyle w:val="HTMLCode"/>
+          <w:lang w:val="en-US"/>
+        </w:rPr>
+        <w:t>linux-64</w:t>
+      </w:r>
+      <w:r>
+        <w:rPr>
+          <w:lang w:val="en-US"/>
+        </w:rPr>
+        <w:t xml:space="preserve"> platform (i.e., the platform used for this session).</w:t>
+      </w:r>
+    </w:p>
+    <w:p>
+      <w:pPr>
+        <w:pStyle w:val="Heading6"/>
+        <w:rPr>
+          <w:rFonts w:ascii="Times New Roman" w:hAnsi="Times New Roman" w:cs="Times New Roman"/>
+          <w:lang w:val="en-US"/>
+        </w:rPr>
+      </w:pPr>
+      <w:r>
+        <w:rPr>
+          <w:lang w:val="en-US"/>
+        </w:rPr>
+        <w:t>Hint</w:t>
+      </w:r>
+    </w:p>
+    <w:p>
+      <w:pPr>
+        <w:pStyle w:val="NormalWeb"/>
+        <w:rPr>
+          <w:lang w:val="en-US"/>
+        </w:rPr>
+      </w:pPr>
+      <w:r>
+        <w:rPr>
+          <w:lang w:val="en-US"/>
+        </w:rPr>
+        <w:t xml:space="preserve">It may be useful to use the tool </w:t>
+      </w:r>
+      <w:proofErr w:type="spellStart"/>
+      <w:proofErr w:type="gramStart"/>
+      <w:r>
+        <w:rPr>
+          <w:rStyle w:val="HTMLCode"/>
+          <w:lang w:val="en-US"/>
+        </w:rPr>
+        <w:t>wc</w:t>
+      </w:r>
+      <w:proofErr w:type="spellEnd"/>
+      <w:proofErr w:type="gramEnd"/>
+      <w:r>
+        <w:rPr>
+          <w:lang w:val="en-US"/>
+        </w:rPr>
+        <w:t xml:space="preserve"> (word count) on your query output. For example, if you wanted to know how many lines there are in Markdown (</w:t>
+      </w:r>
+      <w:r>
+        <w:rPr>
+          <w:rStyle w:val="HTMLCode"/>
+          <w:lang w:val="en-US"/>
+        </w:rPr>
+        <w:t>.md</w:t>
+      </w:r>
+      <w:r>
+        <w:rPr>
+          <w:lang w:val="en-US"/>
+        </w:rPr>
+        <w:t xml:space="preserve">) files in the current directory, you could pipe to </w:t>
+      </w:r>
+      <w:proofErr w:type="spellStart"/>
+      <w:r>
+        <w:rPr>
+          <w:rStyle w:val="HTMLCode"/>
+          <w:lang w:val="en-US"/>
+        </w:rPr>
+        <w:t>wc</w:t>
+      </w:r>
+      <w:proofErr w:type="spellEnd"/>
+      <w:r>
+        <w:rPr>
+          <w:lang w:val="en-US"/>
+        </w:rPr>
+        <w:t xml:space="preserve"> as follows (performed somewhere other than the current session for the example).</w:t>
+      </w:r>
+    </w:p>
+    <w:p>
+      <w:pPr>
+        <w:pStyle w:val="HTMLPreformatted"/>
+        <w:rPr>
+          <w:rStyle w:val="HTMLCode"/>
+          <w:lang w:val="en-US"/>
+        </w:rPr>
+      </w:pPr>
+      <w:r>
+        <w:rPr>
+          <w:rStyle w:val="HTMLCode"/>
+          <w:lang w:val="en-US"/>
+        </w:rPr>
+        <w:t xml:space="preserve">$ </w:t>
+      </w:r>
+      <w:proofErr w:type="gramStart"/>
+      <w:r>
+        <w:rPr>
+          <w:rStyle w:val="HTMLCode"/>
+          <w:lang w:val="en-US"/>
+        </w:rPr>
+        <w:t>cat</w:t>
+      </w:r>
+      <w:proofErr w:type="gramEnd"/>
+      <w:r>
+        <w:rPr>
+          <w:rStyle w:val="HTMLCode"/>
+          <w:lang w:val="en-US"/>
+        </w:rPr>
+        <w:t xml:space="preserve"> *.md | </w:t>
+      </w:r>
+      <w:proofErr w:type="spellStart"/>
+      <w:r>
+        <w:rPr>
+          <w:rStyle w:val="HTMLCode"/>
+          <w:lang w:val="en-US"/>
+        </w:rPr>
+        <w:t>wc</w:t>
+      </w:r>
+      <w:proofErr w:type="spellEnd"/>
+      <w:r>
+        <w:rPr>
+          <w:rStyle w:val="HTMLCode"/>
+          <w:lang w:val="en-US"/>
+        </w:rPr>
+        <w:t xml:space="preserve"> -l</w:t>
+      </w:r>
+    </w:p>
+    <w:p>
+      <w:pPr>
+        <w:pStyle w:val="HTMLPreformatted"/>
+        <w:rPr>
+          <w:rStyle w:val="HTMLCode"/>
+          <w:lang w:val="en-US"/>
+        </w:rPr>
+      </w:pPr>
+      <w:r>
+        <w:rPr>
+          <w:rStyle w:val="HTMLCode"/>
+          <w:lang w:val="en-US"/>
+        </w:rPr>
+        <w:t xml:space="preserve">     820</w:t>
+      </w:r>
+    </w:p>
+    <w:p>
+      <w:pPr>
+        <w:pStyle w:val="NormalWeb"/>
+        <w:rPr>
+          <w:lang w:val="en-US"/>
+        </w:rPr>
+      </w:pPr>
+      <w:proofErr w:type="gramStart"/>
+      <w:r>
+        <w:rPr>
+          <w:lang w:val="en-US"/>
+        </w:rPr>
+        <w:t>Or</w:t>
+      </w:r>
+      <w:proofErr w:type="gramEnd"/>
+      <w:r>
+        <w:rPr>
+          <w:lang w:val="en-US"/>
+        </w:rPr>
+        <w:t xml:space="preserve"> to ask how many lines, words, and characters there are on Project Gutenberg's copy of Marcel Proust's </w:t>
+      </w:r>
+      <w:r>
+        <w:rPr>
+          <w:rStyle w:val="Emphasis"/>
+          <w:lang w:val="en-US"/>
+        </w:rPr>
+        <w:t>Swan's Way</w:t>
+      </w:r>
+      <w:r>
+        <w:rPr>
+          <w:lang w:val="en-US"/>
+        </w:rPr>
+        <w:t>, you could run:</w:t>
+      </w:r>
+    </w:p>
+    <w:p>
+      <w:pPr>
+        <w:pStyle w:val="HTMLPreformatted"/>
+        <w:rPr>
+          <w:rStyle w:val="HTMLCode"/>
+          <w:lang w:val="en-US"/>
+        </w:rPr>
+      </w:pPr>
+      <w:r>
+        <w:rPr>
+          <w:rStyle w:val="HTMLCode"/>
+          <w:lang w:val="en-US"/>
+        </w:rPr>
+        <w:t xml:space="preserve">$ </w:t>
+      </w:r>
+      <w:proofErr w:type="spellStart"/>
+      <w:proofErr w:type="gramStart"/>
+      <w:r>
+        <w:rPr>
+          <w:rStyle w:val="HTMLCode"/>
+          <w:lang w:val="en-US"/>
+        </w:rPr>
+        <w:t>wget</w:t>
+      </w:r>
+      <w:proofErr w:type="spellEnd"/>
+      <w:proofErr w:type="gramEnd"/>
+      <w:r>
+        <w:rPr>
+          <w:rStyle w:val="HTMLCode"/>
+          <w:lang w:val="en-US"/>
+        </w:rPr>
+        <w:t xml:space="preserve"> -</w:t>
+      </w:r>
+      <w:proofErr w:type="spellStart"/>
+      <w:r>
+        <w:rPr>
+          <w:rStyle w:val="HTMLCode"/>
+          <w:lang w:val="en-US"/>
+        </w:rPr>
+        <w:t>qO</w:t>
+      </w:r>
+      <w:proofErr w:type="spellEnd"/>
+      <w:r>
+        <w:rPr>
+          <w:rStyle w:val="HTMLCode"/>
+          <w:lang w:val="en-US"/>
+        </w:rPr>
+        <w:t xml:space="preserve">- http://www.gutenberg.org/cache/epub/7178/pg7178.txt | </w:t>
+      </w:r>
+      <w:proofErr w:type="spellStart"/>
+      <w:r>
+        <w:rPr>
+          <w:rStyle w:val="HTMLCode"/>
+          <w:lang w:val="en-US"/>
+        </w:rPr>
+        <w:t>wc</w:t>
+      </w:r>
+      <w:proofErr w:type="spellEnd"/>
+    </w:p>
+    <w:p>
+      <w:pPr>
+        <w:pStyle w:val="HTMLPreformatted"/>
+        <w:rPr>
+          <w:rStyle w:val="HTMLCode"/>
+        </w:rPr>
+      </w:pPr>
+      <w:r>
+        <w:rPr>
+          <w:rStyle w:val="HTMLCode"/>
+          <w:lang w:val="en-US"/>
+        </w:rPr>
+        <w:t xml:space="preserve">   </w:t>
+      </w:r>
+      <w:proofErr w:type="gramStart"/>
+      <w:r>
+        <w:rPr>
+          <w:rStyle w:val="HTMLCode"/>
+        </w:rPr>
+        <w:t>17461  198262</w:t>
+      </w:r>
+      <w:proofErr w:type="gramEnd"/>
+      <w:r>
+        <w:rPr>
+          <w:rStyle w:val="HTMLCode"/>
+        </w:rPr>
+        <w:t xml:space="preserve"> 1122204</w:t>
+      </w:r>
+    </w:p>
+    <w:p>
+      <w:pPr>
+        <w:tabs>
+          <w:tab w:val="clear" w:pos="4536"/>
+          <w:tab w:val="clear" w:pos="9072"/>
+          <w:tab w:val="left" w:pos="916"/>
+          <w:tab w:val="left" w:pos="1832"/>
+          <w:tab w:val="left" w:pos="2748"/>
+          <w:tab w:val="left" w:pos="3664"/>
+          <w:tab w:val="left" w:pos="4580"/>
+          <w:tab w:val="left" w:pos="5496"/>
+          <w:tab w:val="left" w:pos="6412"/>
+          <w:tab w:val="left" w:pos="7328"/>
+          <w:tab w:val="left" w:pos="8244"/>
+          <w:tab w:val="left" w:pos="9160"/>
+          <w:tab w:val="left" w:pos="10076"/>
+          <w:tab w:val="left" w:pos="10992"/>
+          <w:tab w:val="left" w:pos="11908"/>
+          <w:tab w:val="left" w:pos="12824"/>
+          <w:tab w:val="left" w:pos="13740"/>
+          <w:tab w:val="left" w:pos="14656"/>
+        </w:tabs>
+        <w:spacing w:after="0" w:line="240" w:lineRule="auto"/>
+        <w:jc w:val="left"/>
+        <w:rPr>
+          <w:lang w:val="en-US"/>
+        </w:rPr>
+      </w:pPr>
+    </w:p>
+    <w:p>
+      <w:pPr>
+        <w:tabs>
+          <w:tab w:val="clear" w:pos="4536"/>
+          <w:tab w:val="clear" w:pos="9072"/>
+          <w:tab w:val="left" w:pos="916"/>
+          <w:tab w:val="left" w:pos="1832"/>
+          <w:tab w:val="left" w:pos="2748"/>
+          <w:tab w:val="left" w:pos="3664"/>
+          <w:tab w:val="left" w:pos="4580"/>
+          <w:tab w:val="left" w:pos="5496"/>
+          <w:tab w:val="left" w:pos="6412"/>
+          <w:tab w:val="left" w:pos="7328"/>
+          <w:tab w:val="left" w:pos="8244"/>
+          <w:tab w:val="left" w:pos="9160"/>
+          <w:tab w:val="left" w:pos="10076"/>
+          <w:tab w:val="left" w:pos="10992"/>
+          <w:tab w:val="left" w:pos="11908"/>
+          <w:tab w:val="left" w:pos="12824"/>
+          <w:tab w:val="left" w:pos="13740"/>
+          <w:tab w:val="left" w:pos="14656"/>
+        </w:tabs>
+        <w:spacing w:after="0" w:line="240" w:lineRule="auto"/>
+        <w:jc w:val="left"/>
+        <w:rPr>
+          <w:lang w:val="en-US"/>
+        </w:rPr>
+      </w:pPr>
+      <w:r>
+        <w:rPr>
+          <w:lang w:val="en-US"/>
+        </w:rPr>
+        <w:t>Query the entire channel and count the lines of output.</w:t>
+      </w:r>
+    </w:p>
+    <w:p>
+      <w:pPr>
+        <w:tabs>
+          <w:tab w:val="clear" w:pos="4536"/>
+          <w:tab w:val="clear" w:pos="9072"/>
+          <w:tab w:val="left" w:pos="916"/>
+          <w:tab w:val="left" w:pos="1832"/>
+          <w:tab w:val="left" w:pos="2748"/>
+          <w:tab w:val="left" w:pos="3664"/>
+          <w:tab w:val="left" w:pos="4580"/>
+          <w:tab w:val="left" w:pos="5496"/>
+          <w:tab w:val="left" w:pos="6412"/>
+          <w:tab w:val="left" w:pos="7328"/>
+          <w:tab w:val="left" w:pos="8244"/>
+          <w:tab w:val="left" w:pos="9160"/>
+          <w:tab w:val="left" w:pos="10076"/>
+          <w:tab w:val="left" w:pos="10992"/>
+          <w:tab w:val="left" w:pos="11908"/>
+          <w:tab w:val="left" w:pos="12824"/>
+          <w:tab w:val="left" w:pos="13740"/>
+          <w:tab w:val="left" w:pos="14656"/>
+        </w:tabs>
+        <w:spacing w:after="0" w:line="240" w:lineRule="auto"/>
+        <w:jc w:val="left"/>
+        <w:rPr>
+          <w:lang w:val="en-US"/>
+        </w:rPr>
+      </w:pPr>
+    </w:p>
+    <w:p>
+      <w:pPr>
+        <w:tabs>
+          <w:tab w:val="clear" w:pos="4536"/>
+          <w:tab w:val="clear" w:pos="9072"/>
+          <w:tab w:val="left" w:pos="916"/>
+          <w:tab w:val="left" w:pos="1832"/>
+          <w:tab w:val="left" w:pos="2748"/>
+          <w:tab w:val="left" w:pos="3664"/>
+          <w:tab w:val="left" w:pos="4580"/>
+          <w:tab w:val="left" w:pos="5496"/>
+          <w:tab w:val="left" w:pos="6412"/>
+          <w:tab w:val="left" w:pos="7328"/>
+          <w:tab w:val="left" w:pos="8244"/>
+          <w:tab w:val="left" w:pos="9160"/>
+          <w:tab w:val="left" w:pos="10076"/>
+          <w:tab w:val="left" w:pos="10992"/>
+          <w:tab w:val="left" w:pos="11908"/>
+          <w:tab w:val="left" w:pos="12824"/>
+          <w:tab w:val="left" w:pos="13740"/>
+          <w:tab w:val="left" w:pos="14656"/>
+        </w:tabs>
+        <w:spacing w:after="0" w:line="240" w:lineRule="auto"/>
+        <w:jc w:val="left"/>
+        <w:rPr>
+          <w:lang w:val="en-US"/>
+        </w:rPr>
+      </w:pPr>
+      <w:proofErr w:type="spellStart"/>
+      <w:r>
+        <w:rPr>
+          <w:lang w:val="en-US"/>
+        </w:rPr>
+        <w:t>Conda</w:t>
+      </w:r>
+      <w:proofErr w:type="spellEnd"/>
+      <w:r>
+        <w:rPr>
+          <w:lang w:val="en-US"/>
+        </w:rPr>
+        <w:t xml:space="preserve"> search –c </w:t>
+      </w:r>
+      <w:proofErr w:type="spellStart"/>
+      <w:r>
+        <w:rPr>
+          <w:lang w:val="en-US"/>
+        </w:rPr>
+        <w:t>conda</w:t>
+      </w:r>
+      <w:proofErr w:type="spellEnd"/>
+      <w:r>
+        <w:rPr>
+          <w:lang w:val="en-US"/>
+        </w:rPr>
+        <w:t xml:space="preserve">-forge –platform linux-64 | </w:t>
+      </w:r>
+      <w:proofErr w:type="spellStart"/>
+      <w:proofErr w:type="gramStart"/>
+      <w:r>
+        <w:rPr>
+          <w:lang w:val="en-US"/>
+        </w:rPr>
+        <w:t>wc</w:t>
+      </w:r>
+      <w:proofErr w:type="spellEnd"/>
+      <w:proofErr w:type="gramEnd"/>
+    </w:p>
+    <w:p>
+      <w:pPr>
+        <w:tabs>
+          <w:tab w:val="clear" w:pos="4536"/>
+          <w:tab w:val="clear" w:pos="9072"/>
+        </w:tabs>
+        <w:ind w:left="340" w:hanging="340"/>
+        <w:jc w:val="left"/>
+        <w:rPr>
+          <w:lang w:val="en-US"/>
+        </w:rPr>
+      </w:pPr>
+      <w:r>
+        <w:rPr>
+          <w:lang w:val="en-US"/>
+        </w:rPr>
+        <w:br w:type="page"/>
+      </w:r>
+    </w:p>
+    <w:p>
+      <w:pPr>
+        <w:pStyle w:val="Heading2"/>
+        <w:ind w:left="578" w:hanging="578"/>
+        <w:rPr>
+          <w:rFonts w:eastAsia="Times New Roman"/>
+          <w:lang w:val="en-US" w:eastAsia="de-DE"/>
+        </w:rPr>
+      </w:pPr>
+      <w:bookmarkStart w:id="20" w:name="_Toc531170079"/>
+      <w:proofErr w:type="spellStart"/>
+      <w:r>
+        <w:rPr>
+          <w:rFonts w:eastAsia="Times New Roman"/>
+          <w:lang w:val="en-US" w:eastAsia="de-DE"/>
+        </w:rPr>
+        <w:lastRenderedPageBreak/>
+        <w:t>Installing</w:t>
+      </w:r>
+      <w:proofErr w:type="spellEnd"/>
+      <w:r>
+        <w:rPr>
+          <w:rFonts w:eastAsia="Times New Roman"/>
+          <w:lang w:val="en-US" w:eastAsia="de-DE"/>
+        </w:rPr>
+        <w:t xml:space="preserve"> </w:t>
+      </w:r>
+      <w:proofErr w:type="spellStart"/>
+      <w:r>
+        <w:rPr>
+          <w:rFonts w:eastAsia="Times New Roman"/>
+          <w:lang w:val="en-US" w:eastAsia="de-DE"/>
+        </w:rPr>
+        <w:t>from</w:t>
+      </w:r>
+      <w:proofErr w:type="spellEnd"/>
+      <w:r>
+        <w:rPr>
+          <w:rFonts w:eastAsia="Times New Roman"/>
+          <w:lang w:val="en-US" w:eastAsia="de-DE"/>
+        </w:rPr>
+        <w:t xml:space="preserve"> a </w:t>
+      </w:r>
+      <w:proofErr w:type="spellStart"/>
+      <w:r>
+        <w:rPr>
+          <w:rFonts w:eastAsia="Times New Roman"/>
+          <w:lang w:val="en-US" w:eastAsia="de-DE"/>
+        </w:rPr>
+        <w:t>channel</w:t>
+      </w:r>
+      <w:bookmarkEnd w:id="20"/>
+      <w:proofErr w:type="spellEnd"/>
+    </w:p>
+    <w:p>
+      <w:pPr>
+        <w:pStyle w:val="NormalWeb"/>
+        <w:rPr>
+          <w:lang w:val="en-US"/>
+        </w:rPr>
+      </w:pPr>
+      <w:r>
+        <w:rPr>
+          <w:lang w:val="en-US"/>
+        </w:rPr>
+        <w:t xml:space="preserve">We saw in the last exercise that there are about 30,000 </w:t>
+      </w:r>
+      <w:r>
+        <w:rPr>
+          <w:rStyle w:val="HTMLCode"/>
+          <w:lang w:val="en-US"/>
+        </w:rPr>
+        <w:t>linux-64</w:t>
+      </w:r>
+      <w:r>
+        <w:rPr>
+          <w:lang w:val="en-US"/>
+        </w:rPr>
+        <w:t xml:space="preserve"> packages on </w:t>
+      </w:r>
+      <w:proofErr w:type="spellStart"/>
+      <w:r>
+        <w:rPr>
+          <w:rStyle w:val="HTMLCode"/>
+          <w:lang w:val="en-US"/>
+        </w:rPr>
+        <w:t>conda</w:t>
+      </w:r>
+      <w:proofErr w:type="spellEnd"/>
+      <w:r>
+        <w:rPr>
+          <w:rStyle w:val="HTMLCode"/>
+          <w:lang w:val="en-US"/>
+        </w:rPr>
+        <w:t>-forge</w:t>
+      </w:r>
+      <w:r>
+        <w:rPr>
+          <w:lang w:val="en-US"/>
+        </w:rPr>
+        <w:t xml:space="preserve">. Across all the channels there are about 50,000 packages, most of those for at least 3 of </w:t>
+      </w:r>
+      <w:proofErr w:type="spellStart"/>
+      <w:r>
+        <w:rPr>
+          <w:lang w:val="en-US"/>
+        </w:rPr>
+        <w:t>of</w:t>
+      </w:r>
+      <w:proofErr w:type="spellEnd"/>
+      <w:r>
+        <w:rPr>
+          <w:lang w:val="en-US"/>
+        </w:rPr>
+        <w:t xml:space="preserve"> the 5 main platforms (</w:t>
+      </w:r>
+      <w:r>
+        <w:rPr>
+          <w:rStyle w:val="HTMLCode"/>
+          <w:lang w:val="en-US"/>
+        </w:rPr>
+        <w:t>osx-64</w:t>
+      </w:r>
+      <w:r>
+        <w:rPr>
+          <w:lang w:val="en-US"/>
+        </w:rPr>
+        <w:t xml:space="preserve">, </w:t>
+      </w:r>
+      <w:r>
+        <w:rPr>
+          <w:rStyle w:val="HTMLCode"/>
+          <w:lang w:val="en-US"/>
+        </w:rPr>
+        <w:t>linux-32</w:t>
+      </w:r>
+      <w:r>
+        <w:rPr>
+          <w:lang w:val="en-US"/>
+        </w:rPr>
+        <w:t xml:space="preserve">, </w:t>
+      </w:r>
+      <w:r>
+        <w:rPr>
+          <w:rStyle w:val="HTMLCode"/>
+          <w:lang w:val="en-US"/>
+        </w:rPr>
+        <w:t>linux-64</w:t>
+      </w:r>
+      <w:r>
+        <w:rPr>
+          <w:lang w:val="en-US"/>
+        </w:rPr>
+        <w:t xml:space="preserve">, </w:t>
+      </w:r>
+      <w:r>
+        <w:rPr>
+          <w:rStyle w:val="HTMLCode"/>
+          <w:lang w:val="en-US"/>
+        </w:rPr>
+        <w:t>win-32</w:t>
+      </w:r>
+      <w:r>
+        <w:rPr>
+          <w:lang w:val="en-US"/>
+        </w:rPr>
+        <w:t xml:space="preserve">, </w:t>
+      </w:r>
+      <w:r>
+        <w:rPr>
+          <w:rStyle w:val="HTMLCode"/>
+          <w:lang w:val="en-US"/>
+        </w:rPr>
+        <w:t>win-64</w:t>
+      </w:r>
+      <w:r>
+        <w:rPr>
+          <w:lang w:val="en-US"/>
+        </w:rPr>
+        <w:t xml:space="preserve">; 32-bit support is of diminishing importance compared to 64-bit). </w:t>
+      </w:r>
+      <w:proofErr w:type="gramStart"/>
+      <w:r>
+        <w:rPr>
+          <w:lang w:val="en-US"/>
+        </w:rPr>
+        <w:t>There are around 2500 channels that have been active in the last 6 months</w:t>
+      </w:r>
+      <w:proofErr w:type="gramEnd"/>
+      <w:r>
+        <w:rPr>
+          <w:lang w:val="en-US"/>
+        </w:rPr>
+        <w:t>; most are individual users, but a fair number belonging to projects or organizations. A majority of package names are published by more than one different channel</w:t>
+      </w:r>
+      <w:proofErr w:type="gramStart"/>
+      <w:r>
+        <w:rPr>
+          <w:lang w:val="en-US"/>
+        </w:rPr>
+        <w:t>;</w:t>
+      </w:r>
+      <w:proofErr w:type="gramEnd"/>
+      <w:r>
+        <w:rPr>
+          <w:lang w:val="en-US"/>
+        </w:rPr>
+        <w:t xml:space="preserve"> sometimes just as a copy, other times with a tweak or compiler optimization, or in a different version.</w:t>
+      </w:r>
+    </w:p>
+    <w:p>
+      <w:pPr>
+        <w:pStyle w:val="NormalWeb"/>
+        <w:rPr>
+          <w:lang w:val="en-US"/>
+        </w:rPr>
+      </w:pPr>
+      <w:r>
+        <w:rPr>
+          <w:lang w:val="en-US"/>
+        </w:rPr>
+        <w:t xml:space="preserve">The whole point of having channels is to be able to install packages from them. For this exercise, you will install a version of a package not available on the default channel. Adding a channel to install from simply requires using the same </w:t>
+      </w:r>
+      <w:r>
+        <w:rPr>
+          <w:rStyle w:val="HTMLCode"/>
+          <w:lang w:val="en-US"/>
+        </w:rPr>
+        <w:t>--channel</w:t>
+      </w:r>
+      <w:r>
+        <w:rPr>
+          <w:lang w:val="en-US"/>
+        </w:rPr>
+        <w:t xml:space="preserve"> or </w:t>
+      </w:r>
+      <w:r>
+        <w:rPr>
+          <w:rStyle w:val="HTMLCode"/>
+          <w:lang w:val="en-US"/>
+        </w:rPr>
+        <w:t>-c</w:t>
+      </w:r>
+      <w:r>
+        <w:rPr>
+          <w:lang w:val="en-US"/>
+        </w:rPr>
+        <w:t xml:space="preserve"> switch we have seen in other </w:t>
+      </w:r>
+      <w:proofErr w:type="spellStart"/>
+      <w:r>
+        <w:rPr>
+          <w:rStyle w:val="HTMLCode"/>
+          <w:lang w:val="en-US"/>
+        </w:rPr>
+        <w:t>conda</w:t>
+      </w:r>
+      <w:proofErr w:type="spellEnd"/>
+      <w:r>
+        <w:rPr>
+          <w:lang w:val="en-US"/>
+        </w:rPr>
+        <w:t xml:space="preserve"> commands, but with the </w:t>
+      </w:r>
+      <w:proofErr w:type="spellStart"/>
+      <w:r>
+        <w:rPr>
+          <w:rStyle w:val="HTMLCode"/>
+          <w:lang w:val="en-US"/>
+        </w:rPr>
+        <w:t>conda</w:t>
+      </w:r>
+      <w:proofErr w:type="spellEnd"/>
+      <w:r>
+        <w:rPr>
+          <w:rStyle w:val="HTMLCode"/>
+          <w:lang w:val="en-US"/>
+        </w:rPr>
+        <w:t xml:space="preserve"> install</w:t>
+      </w:r>
+      <w:r>
+        <w:rPr>
+          <w:lang w:val="en-US"/>
+        </w:rPr>
+        <w:t xml:space="preserve"> command.</w:t>
+      </w:r>
+    </w:p>
+    <w:p>
+      <w:pPr>
+        <w:pStyle w:val="NormalWeb"/>
+        <w:rPr>
+          <w:lang w:val="en-US"/>
+        </w:rPr>
+      </w:pPr>
+      <w:r>
+        <w:rPr>
+          <w:lang w:val="en-US"/>
+        </w:rPr>
+        <w:t>For example:</w:t>
+      </w:r>
+    </w:p>
+    <w:p>
+      <w:pPr>
+        <w:tabs>
+          <w:tab w:val="clear" w:pos="4536"/>
+          <w:tab w:val="clear" w:pos="9072"/>
+          <w:tab w:val="left" w:pos="916"/>
+          <w:tab w:val="left" w:pos="1832"/>
+          <w:tab w:val="left" w:pos="2748"/>
+          <w:tab w:val="left" w:pos="3664"/>
+          <w:tab w:val="left" w:pos="4580"/>
+          <w:tab w:val="left" w:pos="5496"/>
+          <w:tab w:val="left" w:pos="6412"/>
+          <w:tab w:val="left" w:pos="7328"/>
+          <w:tab w:val="left" w:pos="8244"/>
+          <w:tab w:val="left" w:pos="9160"/>
+          <w:tab w:val="left" w:pos="10076"/>
+          <w:tab w:val="left" w:pos="10992"/>
+          <w:tab w:val="left" w:pos="11908"/>
+          <w:tab w:val="left" w:pos="12824"/>
+          <w:tab w:val="left" w:pos="13740"/>
+          <w:tab w:val="left" w:pos="14656"/>
+        </w:tabs>
+        <w:spacing w:after="0" w:line="240" w:lineRule="auto"/>
+        <w:jc w:val="left"/>
+        <w:rPr>
+          <w:lang w:val="en-US"/>
+        </w:rPr>
+      </w:pPr>
+      <w:r>
+        <w:rPr>
+          <w:noProof/>
+          <w:lang w:eastAsia="de-DE"/>
+        </w:rPr>
+        <w:drawing>
+          <wp:inline distT="0" distB="0" distL="0" distR="0" wp14:anchorId="66F3EB0E" wp14:editId="7D8294CD">
+            <wp:extent cx="5760720" cy="475615"/>
+            <wp:effectExtent l="0" t="0" r="0" b="635"/>
+            <wp:docPr id="14" name="Picture 14"/>
+            <wp:cNvGraphicFramePr>
+              <a:graphicFrameLocks xmlns:a="http://schemas.openxmlformats.org/drawingml/2006/main" noChangeAspect="1"/>
+            </wp:cNvGraphicFramePr>
+            <a:graphic xmlns:a="http://schemas.openxmlformats.org/drawingml/2006/main">
+              <a:graphicData uri="http://schemas.openxmlformats.org/drawingml/2006/picture">
+                <pic:pic xmlns:pic="http://schemas.openxmlformats.org/drawingml/2006/picture">
+                  <pic:nvPicPr>
+                    <pic:cNvPr id="1" name=""/>
+                    <pic:cNvPicPr/>
+                  </pic:nvPicPr>
+                  <pic:blipFill>
+                    <a:blip r:embed="rId25"/>
+                    <a:stretch>
+                      <a:fillRect/>
+                    </a:stretch>
+                  </pic:blipFill>
+                  <pic:spPr>
+                    <a:xfrm>
+                      <a:off x="0" y="0"/>
+                      <a:ext cx="5760720" cy="475615"/>
+                    </a:xfrm>
+                    <a:prstGeom prst="rect">
+                      <a:avLst/>
+                    </a:prstGeom>
+                  </pic:spPr>
+                </pic:pic>
+              </a:graphicData>
+            </a:graphic>
+          </wp:inline>
+        </w:drawing>
+      </w:r>
+    </w:p>
+    <w:p>
+      <w:pPr>
+        <w:tabs>
+          <w:tab w:val="clear" w:pos="4536"/>
+          <w:tab w:val="clear" w:pos="9072"/>
+          <w:tab w:val="left" w:pos="916"/>
+          <w:tab w:val="left" w:pos="1832"/>
+          <w:tab w:val="left" w:pos="2748"/>
+          <w:tab w:val="left" w:pos="3664"/>
+          <w:tab w:val="left" w:pos="4580"/>
+          <w:tab w:val="left" w:pos="5496"/>
+          <w:tab w:val="left" w:pos="6412"/>
+          <w:tab w:val="left" w:pos="7328"/>
+          <w:tab w:val="left" w:pos="8244"/>
+          <w:tab w:val="left" w:pos="9160"/>
+          <w:tab w:val="left" w:pos="10076"/>
+          <w:tab w:val="left" w:pos="10992"/>
+          <w:tab w:val="left" w:pos="11908"/>
+          <w:tab w:val="left" w:pos="12824"/>
+          <w:tab w:val="left" w:pos="13740"/>
+          <w:tab w:val="left" w:pos="14656"/>
+        </w:tabs>
+        <w:spacing w:after="0" w:line="240" w:lineRule="auto"/>
+        <w:jc w:val="left"/>
+        <w:rPr>
+          <w:lang w:val="en-US"/>
+        </w:rPr>
+      </w:pPr>
+    </w:p>
+    <w:p>
+      <w:pPr>
+        <w:tabs>
+          <w:tab w:val="clear" w:pos="4536"/>
+          <w:tab w:val="clear" w:pos="9072"/>
+          <w:tab w:val="left" w:pos="916"/>
+          <w:tab w:val="left" w:pos="1832"/>
+          <w:tab w:val="left" w:pos="2748"/>
+          <w:tab w:val="left" w:pos="3664"/>
+          <w:tab w:val="left" w:pos="4580"/>
+          <w:tab w:val="left" w:pos="5496"/>
+          <w:tab w:val="left" w:pos="6412"/>
+          <w:tab w:val="left" w:pos="7328"/>
+          <w:tab w:val="left" w:pos="8244"/>
+          <w:tab w:val="left" w:pos="9160"/>
+          <w:tab w:val="left" w:pos="10076"/>
+          <w:tab w:val="left" w:pos="10992"/>
+          <w:tab w:val="left" w:pos="11908"/>
+          <w:tab w:val="left" w:pos="12824"/>
+          <w:tab w:val="left" w:pos="13740"/>
+          <w:tab w:val="left" w:pos="14656"/>
+        </w:tabs>
+        <w:spacing w:after="0" w:line="240" w:lineRule="auto"/>
+        <w:jc w:val="left"/>
+      </w:pPr>
+      <w:r>
+        <w:rPr>
+          <w:lang w:val="en-US"/>
+        </w:rPr>
+        <w:t xml:space="preserve">A package named </w:t>
+      </w:r>
+      <w:proofErr w:type="spellStart"/>
+      <w:r>
+        <w:rPr>
+          <w:rFonts w:ascii="Courier New" w:hAnsi="Courier New" w:cs="Courier New"/>
+          <w:sz w:val="20"/>
+          <w:szCs w:val="20"/>
+          <w:lang w:val="en-US"/>
+        </w:rPr>
+        <w:t>youtube</w:t>
+      </w:r>
+      <w:proofErr w:type="spellEnd"/>
+      <w:r>
+        <w:rPr>
+          <w:rFonts w:ascii="Courier New" w:hAnsi="Courier New" w:cs="Courier New"/>
+          <w:sz w:val="20"/>
+          <w:szCs w:val="20"/>
+          <w:lang w:val="en-US"/>
+        </w:rPr>
+        <w:t>-dl</w:t>
+      </w:r>
+      <w:r>
+        <w:rPr>
+          <w:lang w:val="en-US"/>
+        </w:rPr>
+        <w:t xml:space="preserve"> exists on </w:t>
+      </w:r>
+      <w:proofErr w:type="spellStart"/>
+      <w:r>
+        <w:rPr>
+          <w:rFonts w:ascii="Courier New" w:hAnsi="Courier New" w:cs="Courier New"/>
+          <w:sz w:val="20"/>
+          <w:szCs w:val="20"/>
+          <w:lang w:val="en-US"/>
+        </w:rPr>
+        <w:t>conda</w:t>
+      </w:r>
+      <w:proofErr w:type="spellEnd"/>
+      <w:r>
+        <w:rPr>
+          <w:rFonts w:ascii="Courier New" w:hAnsi="Courier New" w:cs="Courier New"/>
+          <w:sz w:val="20"/>
+          <w:szCs w:val="20"/>
+          <w:lang w:val="en-US"/>
+        </w:rPr>
+        <w:t>-forge</w:t>
+      </w:r>
+      <w:r>
+        <w:rPr>
+          <w:lang w:val="en-US"/>
+        </w:rPr>
+        <w:t xml:space="preserve"> but is not available on the default channel. </w:t>
+      </w:r>
+      <w:proofErr w:type="spellStart"/>
+      <w:r>
+        <w:t>Please</w:t>
+      </w:r>
+      <w:proofErr w:type="spellEnd"/>
+      <w:r>
+        <w:t xml:space="preserve"> </w:t>
+      </w:r>
+      <w:proofErr w:type="spellStart"/>
+      <w:r>
+        <w:t>install</w:t>
+      </w:r>
+      <w:proofErr w:type="spellEnd"/>
+      <w:r>
+        <w:t xml:space="preserve"> it.</w:t>
+      </w:r>
+    </w:p>
+    <w:p>
+      <w:pPr>
+        <w:tabs>
+          <w:tab w:val="clear" w:pos="4536"/>
+          <w:tab w:val="clear" w:pos="9072"/>
+          <w:tab w:val="left" w:pos="916"/>
+          <w:tab w:val="left" w:pos="1832"/>
+          <w:tab w:val="left" w:pos="2748"/>
+          <w:tab w:val="left" w:pos="3664"/>
+          <w:tab w:val="left" w:pos="4580"/>
+          <w:tab w:val="left" w:pos="5496"/>
+          <w:tab w:val="left" w:pos="6412"/>
+          <w:tab w:val="left" w:pos="7328"/>
+          <w:tab w:val="left" w:pos="8244"/>
+          <w:tab w:val="left" w:pos="9160"/>
+          <w:tab w:val="left" w:pos="10076"/>
+          <w:tab w:val="left" w:pos="10992"/>
+          <w:tab w:val="left" w:pos="11908"/>
+          <w:tab w:val="left" w:pos="12824"/>
+          <w:tab w:val="left" w:pos="13740"/>
+          <w:tab w:val="left" w:pos="14656"/>
+        </w:tabs>
+        <w:spacing w:after="0" w:line="240" w:lineRule="auto"/>
+        <w:jc w:val="left"/>
+      </w:pPr>
+    </w:p>
+    <w:p>
+      <w:pPr>
+        <w:tabs>
+          <w:tab w:val="clear" w:pos="4536"/>
+          <w:tab w:val="clear" w:pos="9072"/>
+          <w:tab w:val="left" w:pos="916"/>
+          <w:tab w:val="left" w:pos="1832"/>
+          <w:tab w:val="left" w:pos="2748"/>
+          <w:tab w:val="left" w:pos="3664"/>
+          <w:tab w:val="left" w:pos="4580"/>
+          <w:tab w:val="left" w:pos="5496"/>
+          <w:tab w:val="left" w:pos="6412"/>
+          <w:tab w:val="left" w:pos="7328"/>
+          <w:tab w:val="left" w:pos="8244"/>
+          <w:tab w:val="left" w:pos="9160"/>
+          <w:tab w:val="left" w:pos="10076"/>
+          <w:tab w:val="left" w:pos="10992"/>
+          <w:tab w:val="left" w:pos="11908"/>
+          <w:tab w:val="left" w:pos="12824"/>
+          <w:tab w:val="left" w:pos="13740"/>
+          <w:tab w:val="left" w:pos="14656"/>
+        </w:tabs>
+        <w:spacing w:after="0" w:line="240" w:lineRule="auto"/>
+        <w:jc w:val="left"/>
+        <w:rPr>
+          <w:rFonts w:ascii="Courier New" w:eastAsia="Times New Roman" w:hAnsi="Courier New" w:cs="Courier New"/>
+          <w:sz w:val="20"/>
+          <w:szCs w:val="20"/>
+          <w:lang w:val="en-US" w:eastAsia="de-DE"/>
+        </w:rPr>
+      </w:pPr>
+      <w:proofErr w:type="spellStart"/>
+      <w:proofErr w:type="gramStart"/>
+      <w:r>
+        <w:rPr>
+          <w:rFonts w:ascii="Courier New" w:eastAsia="Times New Roman" w:hAnsi="Courier New" w:cs="Courier New"/>
+          <w:sz w:val="20"/>
+          <w:szCs w:val="20"/>
+          <w:lang w:val="en-US" w:eastAsia="de-DE"/>
+        </w:rPr>
+        <w:t>conda</w:t>
+      </w:r>
+      <w:proofErr w:type="spellEnd"/>
+      <w:proofErr w:type="gramEnd"/>
+      <w:r>
+        <w:rPr>
+          <w:rFonts w:ascii="Courier New" w:eastAsia="Times New Roman" w:hAnsi="Courier New" w:cs="Courier New"/>
+          <w:sz w:val="20"/>
+          <w:szCs w:val="20"/>
+          <w:lang w:val="en-US" w:eastAsia="de-DE"/>
+        </w:rPr>
+        <w:t xml:space="preserve"> install --channel </w:t>
+      </w:r>
+      <w:proofErr w:type="spellStart"/>
+      <w:r>
+        <w:rPr>
+          <w:rFonts w:ascii="Courier New" w:eastAsia="Times New Roman" w:hAnsi="Courier New" w:cs="Courier New"/>
+          <w:sz w:val="20"/>
+          <w:szCs w:val="20"/>
+          <w:lang w:val="en-US" w:eastAsia="de-DE"/>
+        </w:rPr>
+        <w:t>conda</w:t>
+      </w:r>
+      <w:proofErr w:type="spellEnd"/>
+      <w:r>
+        <w:rPr>
+          <w:rFonts w:ascii="Courier New" w:eastAsia="Times New Roman" w:hAnsi="Courier New" w:cs="Courier New"/>
+          <w:sz w:val="20"/>
+          <w:szCs w:val="20"/>
+          <w:lang w:val="en-US" w:eastAsia="de-DE"/>
+        </w:rPr>
+        <w:t>-forge</w:t>
+      </w:r>
+      <w:r>
+        <w:rPr>
+          <w:rFonts w:ascii="Courier New" w:eastAsia="Times New Roman" w:hAnsi="Courier New" w:cs="Courier New"/>
+          <w:sz w:val="20"/>
+          <w:szCs w:val="20"/>
+          <w:lang w:val="en-US" w:eastAsia="de-DE"/>
+        </w:rPr>
+        <w:t xml:space="preserve"> </w:t>
+      </w:r>
+      <w:proofErr w:type="spellStart"/>
+      <w:r>
+        <w:rPr>
+          <w:rFonts w:ascii="Courier New" w:eastAsia="Times New Roman" w:hAnsi="Courier New" w:cs="Courier New"/>
+          <w:sz w:val="20"/>
+          <w:szCs w:val="20"/>
+          <w:lang w:val="en-US" w:eastAsia="de-DE"/>
+        </w:rPr>
+        <w:t>youtube</w:t>
+      </w:r>
+      <w:proofErr w:type="spellEnd"/>
+      <w:r>
+        <w:rPr>
+          <w:rFonts w:ascii="Courier New" w:eastAsia="Times New Roman" w:hAnsi="Courier New" w:cs="Courier New"/>
+          <w:sz w:val="20"/>
+          <w:szCs w:val="20"/>
+          <w:lang w:val="en-US" w:eastAsia="de-DE"/>
+        </w:rPr>
+        <w:t>-dl</w:t>
+      </w:r>
+    </w:p>
+    <w:p>
+      <w:pPr>
+        <w:tabs>
+          <w:tab w:val="clear" w:pos="4536"/>
+          <w:tab w:val="clear" w:pos="9072"/>
+          <w:tab w:val="left" w:pos="916"/>
+          <w:tab w:val="left" w:pos="1832"/>
+          <w:tab w:val="left" w:pos="2748"/>
+          <w:tab w:val="left" w:pos="3664"/>
+          <w:tab w:val="left" w:pos="4580"/>
+          <w:tab w:val="left" w:pos="5496"/>
+          <w:tab w:val="left" w:pos="6412"/>
+          <w:tab w:val="left" w:pos="7328"/>
+          <w:tab w:val="left" w:pos="8244"/>
+          <w:tab w:val="left" w:pos="9160"/>
+          <w:tab w:val="left" w:pos="10076"/>
+          <w:tab w:val="left" w:pos="10992"/>
+          <w:tab w:val="left" w:pos="11908"/>
+          <w:tab w:val="left" w:pos="12824"/>
+          <w:tab w:val="left" w:pos="13740"/>
+          <w:tab w:val="left" w:pos="14656"/>
+        </w:tabs>
+        <w:spacing w:after="0" w:line="240" w:lineRule="auto"/>
+        <w:jc w:val="left"/>
+        <w:rPr>
+          <w:rFonts w:ascii="Courier New" w:eastAsia="Times New Roman" w:hAnsi="Courier New" w:cs="Courier New"/>
+          <w:sz w:val="20"/>
+          <w:szCs w:val="20"/>
+          <w:lang w:val="en-US" w:eastAsia="de-DE"/>
+        </w:rPr>
+      </w:pPr>
+    </w:p>
+    <w:p>
+      <w:pPr>
+        <w:tabs>
+          <w:tab w:val="clear" w:pos="4536"/>
+          <w:tab w:val="clear" w:pos="9072"/>
+          <w:tab w:val="left" w:pos="916"/>
+          <w:tab w:val="left" w:pos="1832"/>
+          <w:tab w:val="left" w:pos="2748"/>
+          <w:tab w:val="left" w:pos="3664"/>
+          <w:tab w:val="left" w:pos="4580"/>
+          <w:tab w:val="left" w:pos="5496"/>
+          <w:tab w:val="left" w:pos="6412"/>
+          <w:tab w:val="left" w:pos="7328"/>
+          <w:tab w:val="left" w:pos="8244"/>
+          <w:tab w:val="left" w:pos="9160"/>
+          <w:tab w:val="left" w:pos="10076"/>
+          <w:tab w:val="left" w:pos="10992"/>
+          <w:tab w:val="left" w:pos="11908"/>
+          <w:tab w:val="left" w:pos="12824"/>
+          <w:tab w:val="left" w:pos="13740"/>
+          <w:tab w:val="left" w:pos="14656"/>
+        </w:tabs>
+        <w:spacing w:after="0" w:line="240" w:lineRule="auto"/>
+        <w:jc w:val="left"/>
+        <w:rPr>
+          <w:rFonts w:ascii="Courier New" w:eastAsia="Times New Roman" w:hAnsi="Courier New" w:cs="Courier New"/>
+          <w:sz w:val="20"/>
+          <w:szCs w:val="20"/>
+          <w:lang w:val="en-US" w:eastAsia="de-DE"/>
+        </w:rPr>
+      </w:pPr>
+    </w:p>
+    <w:p>
+      <w:pPr>
+        <w:tabs>
+          <w:tab w:val="clear" w:pos="4536"/>
+          <w:tab w:val="clear" w:pos="9072"/>
+          <w:tab w:val="left" w:pos="916"/>
+          <w:tab w:val="left" w:pos="1832"/>
+          <w:tab w:val="left" w:pos="2748"/>
+          <w:tab w:val="left" w:pos="3664"/>
+          <w:tab w:val="left" w:pos="4580"/>
+          <w:tab w:val="left" w:pos="5496"/>
+          <w:tab w:val="left" w:pos="6412"/>
+          <w:tab w:val="left" w:pos="7328"/>
+          <w:tab w:val="left" w:pos="8244"/>
+          <w:tab w:val="left" w:pos="9160"/>
+          <w:tab w:val="left" w:pos="10076"/>
+          <w:tab w:val="left" w:pos="10992"/>
+          <w:tab w:val="left" w:pos="11908"/>
+          <w:tab w:val="left" w:pos="12824"/>
+          <w:tab w:val="left" w:pos="13740"/>
+          <w:tab w:val="left" w:pos="14656"/>
+        </w:tabs>
+        <w:spacing w:after="0" w:line="240" w:lineRule="auto"/>
+        <w:jc w:val="left"/>
+        <w:rPr>
+          <w:lang w:val="en-US"/>
+        </w:rPr>
+      </w:pPr>
+      <w:r>
+        <w:rPr>
+          <w:lang w:val="en-US"/>
+        </w:rPr>
+        <w:t xml:space="preserve">You should examine what software </w:t>
+      </w:r>
+      <w:proofErr w:type="gramStart"/>
+      <w:r>
+        <w:rPr>
+          <w:lang w:val="en-US"/>
+        </w:rPr>
+        <w:t>is installed</w:t>
+      </w:r>
+      <w:proofErr w:type="gramEnd"/>
+      <w:r>
+        <w:rPr>
+          <w:lang w:val="en-US"/>
+        </w:rPr>
+        <w:t xml:space="preserve"> in your current environment now. You should notice that unlike other packages, the newly install </w:t>
+      </w:r>
+      <w:proofErr w:type="spellStart"/>
+      <w:r>
+        <w:rPr>
+          <w:rFonts w:ascii="Courier New" w:hAnsi="Courier New" w:cs="Courier New"/>
+          <w:sz w:val="20"/>
+          <w:szCs w:val="20"/>
+          <w:lang w:val="en-US"/>
+        </w:rPr>
+        <w:t>youtube</w:t>
+      </w:r>
+      <w:proofErr w:type="spellEnd"/>
+      <w:r>
+        <w:rPr>
+          <w:rFonts w:ascii="Courier New" w:hAnsi="Courier New" w:cs="Courier New"/>
+          <w:sz w:val="20"/>
+          <w:szCs w:val="20"/>
+          <w:lang w:val="en-US"/>
+        </w:rPr>
+        <w:t>-dl</w:t>
+      </w:r>
+      <w:r>
+        <w:rPr>
+          <w:lang w:val="en-US"/>
+        </w:rPr>
+        <w:t xml:space="preserve"> came from a non-default channel.</w:t>
+      </w:r>
+    </w:p>
+    <w:p>
+      <w:pPr>
+        <w:tabs>
+          <w:tab w:val="clear" w:pos="4536"/>
+          <w:tab w:val="clear" w:pos="9072"/>
+          <w:tab w:val="left" w:pos="916"/>
+          <w:tab w:val="left" w:pos="1832"/>
+          <w:tab w:val="left" w:pos="2748"/>
+          <w:tab w:val="left" w:pos="3664"/>
+          <w:tab w:val="left" w:pos="4580"/>
+          <w:tab w:val="left" w:pos="5496"/>
+          <w:tab w:val="left" w:pos="6412"/>
+          <w:tab w:val="left" w:pos="7328"/>
+          <w:tab w:val="left" w:pos="8244"/>
+          <w:tab w:val="left" w:pos="9160"/>
+          <w:tab w:val="left" w:pos="10076"/>
+          <w:tab w:val="left" w:pos="10992"/>
+          <w:tab w:val="left" w:pos="11908"/>
+          <w:tab w:val="left" w:pos="12824"/>
+          <w:tab w:val="left" w:pos="13740"/>
+          <w:tab w:val="left" w:pos="14656"/>
+        </w:tabs>
+        <w:spacing w:after="0" w:line="240" w:lineRule="auto"/>
+        <w:jc w:val="left"/>
+        <w:rPr>
+          <w:lang w:val="en-US"/>
+        </w:rPr>
+      </w:pPr>
+    </w:p>
+    <w:p>
+      <w:pPr>
+        <w:pStyle w:val="Heading6"/>
+        <w:rPr>
+          <w:rFonts w:ascii="Times New Roman" w:hAnsi="Times New Roman" w:cs="Times New Roman"/>
+          <w:lang w:val="en-US"/>
+        </w:rPr>
+      </w:pPr>
+      <w:r>
+        <w:rPr>
+          <w:lang w:val="en-US"/>
+        </w:rPr>
+        <w:t>Hint</w:t>
+      </w:r>
+    </w:p>
+    <w:p>
+      <w:pPr>
+        <w:pStyle w:val="NormalWeb"/>
+        <w:rPr>
+          <w:lang w:val="en-US"/>
+        </w:rPr>
+      </w:pPr>
+      <w:r>
+        <w:rPr>
+          <w:lang w:val="en-US"/>
+        </w:rPr>
+        <w:t xml:space="preserve">Use </w:t>
+      </w:r>
+      <w:proofErr w:type="spellStart"/>
+      <w:r>
+        <w:rPr>
+          <w:rStyle w:val="HTMLCode"/>
+          <w:lang w:val="en-US"/>
+        </w:rPr>
+        <w:t>conda</w:t>
+      </w:r>
+      <w:proofErr w:type="spellEnd"/>
+      <w:r>
+        <w:rPr>
+          <w:rStyle w:val="HTMLCode"/>
+          <w:lang w:val="en-US"/>
+        </w:rPr>
+        <w:t xml:space="preserve"> list</w:t>
+      </w:r>
+      <w:r>
+        <w:rPr>
+          <w:lang w:val="en-US"/>
+        </w:rPr>
+        <w:t xml:space="preserve"> to view installed packages. </w:t>
+      </w:r>
+    </w:p>
+    <w:p>
+      <w:pPr>
+        <w:tabs>
+          <w:tab w:val="clear" w:pos="4536"/>
+          <w:tab w:val="clear" w:pos="9072"/>
+        </w:tabs>
+        <w:ind w:left="340" w:hanging="340"/>
+        <w:jc w:val="left"/>
+        <w:rPr>
+          <w:lang w:val="en-US"/>
+        </w:rPr>
+      </w:pPr>
+      <w:r>
+        <w:rPr>
+          <w:lang w:val="en-US"/>
+        </w:rPr>
+        <w:br w:type="page"/>
+      </w:r>
+    </w:p>
+    <w:p>
+      <w:pPr>
+        <w:pStyle w:val="Heading1"/>
+        <w:ind w:left="431" w:hanging="431"/>
+        <w:rPr>
+          <w:lang w:val="en-US"/>
+        </w:rPr>
+      </w:pPr>
+      <w:bookmarkStart w:id="21" w:name="_Toc531170080"/>
+      <w:r>
+        <w:rPr>
+          <w:lang w:val="en-US"/>
+        </w:rPr>
+        <w:lastRenderedPageBreak/>
+        <w:t xml:space="preserve">Working </w:t>
+      </w:r>
+      <w:proofErr w:type="spellStart"/>
+      <w:r>
+        <w:rPr>
+          <w:lang w:val="en-US"/>
+        </w:rPr>
+        <w:t>with</w:t>
+      </w:r>
+      <w:proofErr w:type="spellEnd"/>
+      <w:r>
+        <w:rPr>
+          <w:lang w:val="en-US"/>
+        </w:rPr>
+        <w:t xml:space="preserve"> Environments</w:t>
+      </w:r>
+      <w:bookmarkEnd w:id="21"/>
+    </w:p>
+    <w:p>
+      <w:pPr>
+        <w:tabs>
+          <w:tab w:val="clear" w:pos="4536"/>
+          <w:tab w:val="clear" w:pos="9072"/>
+          <w:tab w:val="left" w:pos="916"/>
+          <w:tab w:val="left" w:pos="1832"/>
+          <w:tab w:val="left" w:pos="2748"/>
+          <w:tab w:val="left" w:pos="3664"/>
+          <w:tab w:val="left" w:pos="4580"/>
+          <w:tab w:val="left" w:pos="5496"/>
+          <w:tab w:val="left" w:pos="6412"/>
+          <w:tab w:val="left" w:pos="7328"/>
+          <w:tab w:val="left" w:pos="8244"/>
+          <w:tab w:val="left" w:pos="9160"/>
+          <w:tab w:val="left" w:pos="10076"/>
+          <w:tab w:val="left" w:pos="10992"/>
+          <w:tab w:val="left" w:pos="11908"/>
+          <w:tab w:val="left" w:pos="12824"/>
+          <w:tab w:val="left" w:pos="13740"/>
+          <w:tab w:val="left" w:pos="14656"/>
+        </w:tabs>
+        <w:spacing w:after="0" w:line="240" w:lineRule="auto"/>
+        <w:jc w:val="left"/>
+        <w:rPr>
+          <w:lang w:val="en-US"/>
+        </w:rPr>
+      </w:pPr>
+    </w:p>
     <w:sectPr>
-      <w:headerReference w:type="even" r:id="rId20"/>
-      <w:headerReference w:type="default" r:id="rId21"/>
-      <w:footerReference w:type="even" r:id="rId22"/>
-      <w:footerReference w:type="default" r:id="rId23"/>
-      <w:headerReference w:type="first" r:id="rId24"/>
-      <w:footerReference w:type="first" r:id="rId25"/>
+      <w:headerReference w:type="even" r:id="rId26"/>
+      <w:headerReference w:type="default" r:id="rId27"/>
+      <w:footerReference w:type="even" r:id="rId28"/>
+      <w:footerReference w:type="default" r:id="rId29"/>
+      <w:headerReference w:type="first" r:id="rId30"/>
+      <w:footerReference w:type="first" r:id="rId31"/>
       <w:pgSz w:w="11906" w:h="16838"/>
       <w:pgMar w:top="1417" w:right="1417" w:bottom="1134" w:left="1417" w:header="708" w:footer="708" w:gutter="0"/>
       <w:cols w:space="708"/>
@@ -6647,6 +11107,24 @@
   <w:num w:numId="30">
     <w:abstractNumId w:val="10"/>
   </w:num>
+  <w:num w:numId="31">
+    <w:abstractNumId w:val="10"/>
+  </w:num>
+  <w:num w:numId="32">
+    <w:abstractNumId w:val="10"/>
+  </w:num>
+  <w:num w:numId="33">
+    <w:abstractNumId w:val="10"/>
+  </w:num>
+  <w:num w:numId="34">
+    <w:abstractNumId w:val="10"/>
+  </w:num>
+  <w:num w:numId="35">
+    <w:abstractNumId w:val="10"/>
+  </w:num>
+  <w:num w:numId="36">
+    <w:abstractNumId w:val="10"/>
+  </w:num>
   <w:numIdMacAtCleanup w:val="10"/>
 </w:numbering>
 </file>
@@ -7073,7 +11551,6 @@
         <w:numId w:val="3"/>
       </w:numPr>
       <w:spacing w:before="480" w:after="120"/>
-      <w:ind w:left="431" w:hanging="431"/>
       <w:outlineLvl w:val="0"/>
     </w:pPr>
     <w:rPr>
@@ -42480,7 +46957,7 @@
 </file>
 
 <file path=customXml/itemProps1.xml><?xml version="1.0" encoding="utf-8"?>
-<ds:datastoreItem xmlns:ds="http://schemas.openxmlformats.org/officeDocument/2006/customXml" ds:itemID="{64A3E8E7-175B-4391-BCA8-AA5CB5BED1A2}">
+<ds:datastoreItem xmlns:ds="http://schemas.openxmlformats.org/officeDocument/2006/customXml" ds:itemID="{C2602B71-70DC-4522-A35A-BC2F3C236526}">
   <ds:schemaRefs>
     <ds:schemaRef ds:uri="http://schemas.openxmlformats.org/officeDocument/2006/bibliography"/>
   </ds:schemaRefs>

</xml_diff>